<commit_message>
update koreksi class diagram and Sequence diagram
</commit_message>
<xml_diff>
--- a/Application Project Sistem Penyewaan Kos.docx
+++ b/Application Project Sistem Penyewaan Kos.docx
@@ -534,6 +534,17 @@
           <w:lang w:val="en-US"/>
         </w:rPr>
       </w:pPr>
+      <w:r>
+        <w:rPr>
+          <w:rFonts w:hint="default" w:ascii="Times New Roman" w:hAnsi="Times New Roman" w:cs="Times New Roman"/>
+          <w:b/>
+          <w:bCs/>
+          <w:sz w:val="28"/>
+          <w:szCs w:val="28"/>
+          <w:lang w:val="en-US"/>
+        </w:rPr>
+        <w:t>DISUSUN OLEH:</w:t>
+      </w:r>
     </w:p>
     <w:p>
       <w:pPr>
@@ -548,7 +559,13 @@
           <w:lang w:val="en-US"/>
         </w:rPr>
       </w:pPr>
-      <w:r>
+      <w:bookmarkStart w:id="669" w:name="_GoBack"/>
+      <w:bookmarkEnd w:id="669"/>
+    </w:p>
+    <w:p>
+      <w:pPr>
+        <w:spacing w:line="240" w:lineRule="auto"/>
+        <w:jc w:val="center"/>
         <w:rPr>
           <w:rFonts w:hint="default" w:ascii="Times New Roman" w:hAnsi="Times New Roman" w:cs="Times New Roman"/>
           <w:b/>
@@ -557,6 +574,16 @@
           <w:szCs w:val="28"/>
           <w:lang w:val="en-US"/>
         </w:rPr>
+      </w:pPr>
+      <w:r>
+        <w:rPr>
+          <w:rFonts w:hint="default" w:ascii="Times New Roman" w:hAnsi="Times New Roman" w:cs="Times New Roman"/>
+          <w:b/>
+          <w:bCs/>
+          <w:sz w:val="28"/>
+          <w:szCs w:val="28"/>
+          <w:lang w:val="en-US"/>
+        </w:rPr>
         <w:t>MUNAWIR</w:t>
       </w:r>
     </w:p>
@@ -605,21 +632,7 @@
     <w:p>
       <w:pPr>
         <w:spacing w:line="240" w:lineRule="auto"/>
-        <w:jc w:val="center"/>
-        <w:rPr>
-          <w:rFonts w:hint="default" w:ascii="Times New Roman" w:hAnsi="Times New Roman" w:cs="Times New Roman"/>
-          <w:b/>
-          <w:bCs/>
-          <w:sz w:val="28"/>
-          <w:szCs w:val="28"/>
-          <w:lang w:val="en-US"/>
-        </w:rPr>
-      </w:pPr>
-    </w:p>
-    <w:p>
-      <w:pPr>
-        <w:spacing w:line="240" w:lineRule="auto"/>
-        <w:jc w:val="center"/>
+        <w:jc w:val="both"/>
         <w:rPr>
           <w:rFonts w:hint="default" w:ascii="Times New Roman" w:hAnsi="Times New Roman" w:cs="Times New Roman"/>
           <w:b/>
@@ -791,25 +804,25 @@
           <w:lang w:val="en-US"/>
         </w:rPr>
       </w:pPr>
-      <w:bookmarkStart w:id="0" w:name="_Toc9347"/>
-      <w:bookmarkStart w:id="1" w:name="_Toc3399"/>
-      <w:bookmarkStart w:id="2" w:name="_Toc4799"/>
-      <w:bookmarkStart w:id="3" w:name="_Toc22710"/>
-      <w:bookmarkStart w:id="4" w:name="_Toc29384"/>
-      <w:bookmarkStart w:id="5" w:name="_Toc23313"/>
-      <w:bookmarkStart w:id="6" w:name="_Toc5997"/>
-      <w:bookmarkStart w:id="7" w:name="_Toc10562"/>
-      <w:bookmarkStart w:id="8" w:name="_Toc27620"/>
-      <w:bookmarkStart w:id="9" w:name="_Toc11513"/>
-      <w:bookmarkStart w:id="10" w:name="_Toc15004"/>
-      <w:bookmarkStart w:id="11" w:name="_Toc29106"/>
+      <w:bookmarkStart w:id="0" w:name="_Toc27620"/>
+      <w:bookmarkStart w:id="1" w:name="_Toc11513"/>
+      <w:bookmarkStart w:id="2" w:name="_Toc15004"/>
+      <w:bookmarkStart w:id="3" w:name="_Toc9347"/>
+      <w:bookmarkStart w:id="4" w:name="_Toc29106"/>
+      <w:bookmarkStart w:id="5" w:name="_Toc29384"/>
+      <w:bookmarkStart w:id="6" w:name="_Toc10562"/>
+      <w:bookmarkStart w:id="7" w:name="_Toc3399"/>
+      <w:bookmarkStart w:id="8" w:name="_Toc22710"/>
+      <w:bookmarkStart w:id="9" w:name="_Toc4799"/>
+      <w:bookmarkStart w:id="10" w:name="_Toc23313"/>
+      <w:bookmarkStart w:id="11" w:name="_Toc5997"/>
       <w:bookmarkStart w:id="12" w:name="_Toc7449"/>
-      <w:bookmarkStart w:id="13" w:name="_Toc11735"/>
-      <w:bookmarkStart w:id="14" w:name="_Toc11733"/>
+      <w:bookmarkStart w:id="13" w:name="_Toc27576"/>
+      <w:bookmarkStart w:id="14" w:name="_Toc13570"/>
       <w:bookmarkStart w:id="15" w:name="_Toc30467"/>
-      <w:bookmarkStart w:id="16" w:name="_Toc27576"/>
-      <w:bookmarkStart w:id="17" w:name="_Toc20396"/>
-      <w:bookmarkStart w:id="18" w:name="_Toc13570"/>
+      <w:bookmarkStart w:id="16" w:name="_Toc11733"/>
+      <w:bookmarkStart w:id="17" w:name="_Toc11735"/>
+      <w:bookmarkStart w:id="18" w:name="_Toc20396"/>
       <w:r>
         <w:rPr>
           <w:rFonts w:hint="default" w:ascii="Times New Roman" w:hAnsi="Times New Roman" w:cs="Times New Roman"/>
@@ -5187,25 +5200,25 @@
           <w:docGrid w:linePitch="360" w:charSpace="0"/>
         </w:sectPr>
       </w:pPr>
-      <w:bookmarkStart w:id="19" w:name="_Toc3224"/>
-      <w:bookmarkStart w:id="20" w:name="_Toc16363"/>
-      <w:bookmarkStart w:id="21" w:name="_Toc10695"/>
-      <w:bookmarkStart w:id="22" w:name="_Toc11074"/>
-      <w:bookmarkStart w:id="23" w:name="_Toc2732"/>
-      <w:bookmarkStart w:id="24" w:name="_Toc25284"/>
-      <w:bookmarkStart w:id="25" w:name="_Toc8477"/>
-      <w:bookmarkStart w:id="26" w:name="_Toc25636"/>
-      <w:bookmarkStart w:id="27" w:name="_Toc12369"/>
-      <w:bookmarkStart w:id="28" w:name="_Toc11029"/>
-      <w:bookmarkStart w:id="29" w:name="_Toc22324"/>
-      <w:bookmarkStart w:id="30" w:name="_Toc11731"/>
-      <w:bookmarkStart w:id="31" w:name="_Toc32501"/>
-      <w:bookmarkStart w:id="32" w:name="_Toc24676"/>
-      <w:bookmarkStart w:id="33" w:name="_Toc3120"/>
-      <w:bookmarkStart w:id="34" w:name="_Toc28991"/>
-      <w:bookmarkStart w:id="35" w:name="_Toc23617"/>
-      <w:bookmarkStart w:id="36" w:name="_Toc13289"/>
-      <w:bookmarkStart w:id="37" w:name="_Toc4917"/>
+      <w:bookmarkStart w:id="19" w:name="_Toc3120"/>
+      <w:bookmarkStart w:id="20" w:name="_Toc28991"/>
+      <w:bookmarkStart w:id="21" w:name="_Toc12369"/>
+      <w:bookmarkStart w:id="22" w:name="_Toc23617"/>
+      <w:bookmarkStart w:id="23" w:name="_Toc25636"/>
+      <w:bookmarkStart w:id="24" w:name="_Toc13289"/>
+      <w:bookmarkStart w:id="25" w:name="_Toc16363"/>
+      <w:bookmarkStart w:id="26" w:name="_Toc25284"/>
+      <w:bookmarkStart w:id="27" w:name="_Toc22324"/>
+      <w:bookmarkStart w:id="28" w:name="_Toc3224"/>
+      <w:bookmarkStart w:id="29" w:name="_Toc32501"/>
+      <w:bookmarkStart w:id="30" w:name="_Toc24676"/>
+      <w:bookmarkStart w:id="31" w:name="_Toc4917"/>
+      <w:bookmarkStart w:id="32" w:name="_Toc10695"/>
+      <w:bookmarkStart w:id="33" w:name="_Toc8477"/>
+      <w:bookmarkStart w:id="34" w:name="_Toc11029"/>
+      <w:bookmarkStart w:id="35" w:name="_Toc2732"/>
+      <w:bookmarkStart w:id="36" w:name="_Toc11731"/>
+      <w:bookmarkStart w:id="37" w:name="_Toc11074"/>
     </w:p>
     <w:p>
       <w:pPr>
@@ -7884,21 +7897,21 @@
       </w:pPr>
       <w:bookmarkStart w:id="38" w:name="_Toc13058"/>
       <w:bookmarkStart w:id="39" w:name="_Toc31968"/>
-      <w:bookmarkStart w:id="40" w:name="_Toc17842"/>
-      <w:bookmarkStart w:id="41" w:name="_Toc17509"/>
-      <w:bookmarkStart w:id="42" w:name="_Toc14934"/>
-      <w:bookmarkStart w:id="43" w:name="_Toc1553"/>
-      <w:bookmarkStart w:id="44" w:name="_Toc18309"/>
+      <w:bookmarkStart w:id="40" w:name="_Toc1553"/>
+      <w:bookmarkStart w:id="41" w:name="_Toc4026"/>
+      <w:bookmarkStart w:id="42" w:name="_Toc31341"/>
+      <w:bookmarkStart w:id="43" w:name="_Toc24797"/>
+      <w:bookmarkStart w:id="44" w:name="_Toc32562"/>
       <w:bookmarkStart w:id="45" w:name="_Toc24818"/>
-      <w:bookmarkStart w:id="46" w:name="_Toc29396"/>
-      <w:bookmarkStart w:id="47" w:name="_Toc14563"/>
-      <w:bookmarkStart w:id="48" w:name="_Toc9818"/>
-      <w:bookmarkStart w:id="49" w:name="_Toc32562"/>
-      <w:bookmarkStart w:id="50" w:name="_Toc26128"/>
-      <w:bookmarkStart w:id="51" w:name="_Toc4026"/>
-      <w:bookmarkStart w:id="52" w:name="_Toc31341"/>
-      <w:bookmarkStart w:id="53" w:name="_Toc8470"/>
-      <w:bookmarkStart w:id="54" w:name="_Toc24797"/>
+      <w:bookmarkStart w:id="46" w:name="_Toc17509"/>
+      <w:bookmarkStart w:id="47" w:name="_Toc14934"/>
+      <w:bookmarkStart w:id="48" w:name="_Toc8470"/>
+      <w:bookmarkStart w:id="49" w:name="_Toc14563"/>
+      <w:bookmarkStart w:id="50" w:name="_Toc17842"/>
+      <w:bookmarkStart w:id="51" w:name="_Toc18309"/>
+      <w:bookmarkStart w:id="52" w:name="_Toc29396"/>
+      <w:bookmarkStart w:id="53" w:name="_Toc26128"/>
+      <w:bookmarkStart w:id="54" w:name="_Toc9818"/>
     </w:p>
     <w:p>
       <w:pPr>
@@ -7944,10 +7957,10 @@
       <w:bookmarkEnd w:id="52"/>
       <w:bookmarkEnd w:id="53"/>
       <w:bookmarkEnd w:id="54"/>
-      <w:bookmarkStart w:id="57" w:name="_Toc3723"/>
-      <w:bookmarkStart w:id="58" w:name="_Toc12195"/>
+      <w:bookmarkStart w:id="57" w:name="_Toc17004"/>
+      <w:bookmarkStart w:id="58" w:name="_Toc3723"/>
       <w:bookmarkStart w:id="59" w:name="_Toc5578"/>
-      <w:bookmarkStart w:id="60" w:name="_Toc17004"/>
+      <w:bookmarkStart w:id="60" w:name="_Toc12195"/>
       <w:r>
         <w:rPr>
           <w:rFonts w:hint="default" w:ascii="Times New Roman" w:hAnsi="Times New Roman" w:cs="Times New Roman"/>
@@ -8045,25 +8058,25 @@
           <w:lang w:val="en-US"/>
         </w:rPr>
       </w:pPr>
-      <w:bookmarkStart w:id="61" w:name="_Toc14010"/>
-      <w:bookmarkStart w:id="62" w:name="_Toc23827"/>
-      <w:bookmarkStart w:id="63" w:name="_Toc3609"/>
-      <w:bookmarkStart w:id="64" w:name="_Toc12687"/>
-      <w:bookmarkStart w:id="65" w:name="_Toc21651"/>
-      <w:bookmarkStart w:id="66" w:name="_Toc30006"/>
-      <w:bookmarkStart w:id="67" w:name="_Toc25982"/>
-      <w:bookmarkStart w:id="68" w:name="_Toc14570"/>
-      <w:bookmarkStart w:id="69" w:name="_Toc9382"/>
-      <w:bookmarkStart w:id="70" w:name="_Toc13612"/>
-      <w:bookmarkStart w:id="71" w:name="_Toc19688"/>
-      <w:bookmarkStart w:id="72" w:name="_Toc18971"/>
-      <w:bookmarkStart w:id="73" w:name="_Toc26040"/>
+      <w:bookmarkStart w:id="61" w:name="_Toc21651"/>
+      <w:bookmarkStart w:id="62" w:name="_Toc18971"/>
+      <w:bookmarkStart w:id="63" w:name="_Toc26040"/>
+      <w:bookmarkStart w:id="64" w:name="_Toc30006"/>
+      <w:bookmarkStart w:id="65" w:name="_Toc14010"/>
+      <w:bookmarkStart w:id="66" w:name="_Toc23827"/>
+      <w:bookmarkStart w:id="67" w:name="_Toc3609"/>
+      <w:bookmarkStart w:id="68" w:name="_Toc12687"/>
+      <w:bookmarkStart w:id="69" w:name="_Toc14570"/>
+      <w:bookmarkStart w:id="70" w:name="_Toc9382"/>
+      <w:bookmarkStart w:id="71" w:name="_Toc13612"/>
+      <w:bookmarkStart w:id="72" w:name="_Toc25982"/>
+      <w:bookmarkStart w:id="73" w:name="_Toc19688"/>
       <w:bookmarkStart w:id="74" w:name="_Toc30096"/>
       <w:bookmarkStart w:id="75" w:name="_Toc14451"/>
       <w:bookmarkStart w:id="76" w:name="_Toc13950"/>
       <w:bookmarkStart w:id="77" w:name="_Toc26028"/>
-      <w:bookmarkStart w:id="78" w:name="_Toc10933"/>
-      <w:bookmarkStart w:id="79" w:name="_Toc4778"/>
+      <w:bookmarkStart w:id="78" w:name="_Toc4778"/>
+      <w:bookmarkStart w:id="79" w:name="_Toc10933"/>
       <w:r>
         <w:rPr>
           <w:rFonts w:hint="default" w:ascii="Times New Roman" w:hAnsi="Times New Roman" w:cs="Times New Roman"/>
@@ -8823,10 +8836,10 @@
         <w:fldChar w:fldCharType="end"/>
       </w:r>
       <w:bookmarkStart w:id="80" w:name="_Toc22347"/>
-      <w:bookmarkStart w:id="81" w:name="_Toc21825"/>
-      <w:bookmarkStart w:id="82" w:name="_Toc265"/>
-      <w:bookmarkStart w:id="83" w:name="_Toc15669"/>
-      <w:bookmarkStart w:id="84" w:name="_Toc28056"/>
+      <w:bookmarkStart w:id="81" w:name="_Toc15669"/>
+      <w:bookmarkStart w:id="82" w:name="_Toc28056"/>
+      <w:bookmarkStart w:id="83" w:name="_Toc21825"/>
+      <w:bookmarkStart w:id="84" w:name="_Toc265"/>
       <w:r>
         <w:rPr>
           <w:rFonts w:hint="default" w:ascii="Times New Roman" w:hAnsi="Times New Roman" w:cs="Times New Roman"/>
@@ -8957,25 +8970,25 @@
           <w:lang w:val="en-US"/>
         </w:rPr>
       </w:pPr>
-      <w:bookmarkStart w:id="85" w:name="_Toc13724"/>
-      <w:bookmarkStart w:id="86" w:name="_Toc8230"/>
-      <w:bookmarkStart w:id="87" w:name="_Toc11601"/>
-      <w:bookmarkStart w:id="88" w:name="_Toc19875"/>
-      <w:bookmarkStart w:id="89" w:name="_Toc6272"/>
-      <w:bookmarkStart w:id="90" w:name="_Toc12402"/>
-      <w:bookmarkStart w:id="91" w:name="_Toc25896"/>
-      <w:bookmarkStart w:id="92" w:name="_Toc21788"/>
-      <w:bookmarkStart w:id="93" w:name="_Toc8350"/>
-      <w:bookmarkStart w:id="94" w:name="_Toc21760"/>
-      <w:bookmarkStart w:id="95" w:name="_Toc25453"/>
-      <w:bookmarkStart w:id="96" w:name="_Toc953"/>
-      <w:bookmarkStart w:id="97" w:name="_Toc13737"/>
-      <w:bookmarkStart w:id="98" w:name="_Toc27385"/>
-      <w:bookmarkStart w:id="99" w:name="_Toc1048"/>
-      <w:bookmarkStart w:id="100" w:name="_Toc4311"/>
-      <w:bookmarkStart w:id="101" w:name="_Toc5636"/>
-      <w:bookmarkStart w:id="102" w:name="_Toc17840"/>
-      <w:bookmarkStart w:id="103" w:name="_Toc31069"/>
+      <w:bookmarkStart w:id="85" w:name="_Toc8350"/>
+      <w:bookmarkStart w:id="86" w:name="_Toc25896"/>
+      <w:bookmarkStart w:id="87" w:name="_Toc25453"/>
+      <w:bookmarkStart w:id="88" w:name="_Toc953"/>
+      <w:bookmarkStart w:id="89" w:name="_Toc13737"/>
+      <w:bookmarkStart w:id="90" w:name="_Toc4311"/>
+      <w:bookmarkStart w:id="91" w:name="_Toc12402"/>
+      <w:bookmarkStart w:id="92" w:name="_Toc17840"/>
+      <w:bookmarkStart w:id="93" w:name="_Toc21788"/>
+      <w:bookmarkStart w:id="94" w:name="_Toc1048"/>
+      <w:bookmarkStart w:id="95" w:name="_Toc27385"/>
+      <w:bookmarkStart w:id="96" w:name="_Toc6272"/>
+      <w:bookmarkStart w:id="97" w:name="_Toc31069"/>
+      <w:bookmarkStart w:id="98" w:name="_Toc5636"/>
+      <w:bookmarkStart w:id="99" w:name="_Toc13724"/>
+      <w:bookmarkStart w:id="100" w:name="_Toc11601"/>
+      <w:bookmarkStart w:id="101" w:name="_Toc8230"/>
+      <w:bookmarkStart w:id="102" w:name="_Toc21760"/>
+      <w:bookmarkStart w:id="103" w:name="_Toc19875"/>
       <w:r>
         <w:rPr>
           <w:rFonts w:hint="default" w:ascii="Times New Roman" w:hAnsi="Times New Roman" w:cs="Times New Roman"/>
@@ -9113,13 +9126,13 @@
       <w:bookmarkStart w:id="113" w:name="_Toc12184"/>
       <w:bookmarkStart w:id="114" w:name="_Toc18279"/>
       <w:bookmarkStart w:id="115" w:name="_Toc18163"/>
-      <w:bookmarkStart w:id="116" w:name="_Toc8160"/>
-      <w:bookmarkStart w:id="117" w:name="_Toc11814"/>
-      <w:bookmarkStart w:id="118" w:name="_Toc4086"/>
-      <w:bookmarkStart w:id="119" w:name="_Toc24009"/>
-      <w:bookmarkStart w:id="120" w:name="_Toc4316"/>
-      <w:bookmarkStart w:id="121" w:name="_Toc21951"/>
-      <w:bookmarkStart w:id="122" w:name="_Toc7593"/>
+      <w:bookmarkStart w:id="116" w:name="_Toc4086"/>
+      <w:bookmarkStart w:id="117" w:name="_Toc24009"/>
+      <w:bookmarkStart w:id="118" w:name="_Toc4316"/>
+      <w:bookmarkStart w:id="119" w:name="_Toc21951"/>
+      <w:bookmarkStart w:id="120" w:name="_Toc7593"/>
+      <w:bookmarkStart w:id="121" w:name="_Toc11814"/>
+      <w:bookmarkStart w:id="122" w:name="_Toc8160"/>
       <w:r>
         <w:rPr>
           <w:rFonts w:hint="default" w:ascii="Times New Roman" w:hAnsi="Times New Roman" w:cs="Times New Roman"/>
@@ -9350,8 +9363,8 @@
         </w:rPr>
         <w:fldChar w:fldCharType="end"/>
       </w:r>
-      <w:bookmarkStart w:id="123" w:name="_Toc1565"/>
-      <w:bookmarkStart w:id="124" w:name="_Toc10207"/>
+      <w:bookmarkStart w:id="123" w:name="_Toc10207"/>
+      <w:bookmarkStart w:id="124" w:name="_Toc1565"/>
       <w:bookmarkStart w:id="125" w:name="_Toc22716"/>
       <w:bookmarkStart w:id="126" w:name="_Toc23511"/>
       <w:r>
@@ -9487,25 +9500,25 @@
           <w:lang w:val="en-US"/>
         </w:rPr>
       </w:pPr>
-      <w:bookmarkStart w:id="127" w:name="_Toc8292"/>
-      <w:bookmarkStart w:id="128" w:name="_Toc22658"/>
-      <w:bookmarkStart w:id="129" w:name="_Toc29278"/>
-      <w:bookmarkStart w:id="130" w:name="_Toc19982"/>
+      <w:bookmarkStart w:id="127" w:name="_Toc17516"/>
+      <w:bookmarkStart w:id="128" w:name="_Toc14638"/>
+      <w:bookmarkStart w:id="129" w:name="_Toc18249"/>
+      <w:bookmarkStart w:id="130" w:name="_Toc28074"/>
       <w:bookmarkStart w:id="131" w:name="_Toc15046"/>
-      <w:bookmarkStart w:id="132" w:name="_Toc32667"/>
-      <w:bookmarkStart w:id="133" w:name="_Toc19294"/>
-      <w:bookmarkStart w:id="134" w:name="_Toc15881"/>
-      <w:bookmarkStart w:id="135" w:name="_Toc18897"/>
-      <w:bookmarkStart w:id="136" w:name="_Toc23190"/>
-      <w:bookmarkStart w:id="137" w:name="_Toc17516"/>
-      <w:bookmarkStart w:id="138" w:name="_Toc14638"/>
-      <w:bookmarkStart w:id="139" w:name="_Toc18249"/>
-      <w:bookmarkStart w:id="140" w:name="_Toc7660"/>
-      <w:bookmarkStart w:id="141" w:name="_Toc28074"/>
-      <w:bookmarkStart w:id="142" w:name="_Toc4225"/>
-      <w:bookmarkStart w:id="143" w:name="_Toc11223"/>
-      <w:bookmarkStart w:id="144" w:name="_Toc2780"/>
-      <w:bookmarkStart w:id="145" w:name="_Toc26584"/>
+      <w:bookmarkStart w:id="132" w:name="_Toc7660"/>
+      <w:bookmarkStart w:id="133" w:name="_Toc23190"/>
+      <w:bookmarkStart w:id="134" w:name="_Toc32667"/>
+      <w:bookmarkStart w:id="135" w:name="_Toc4225"/>
+      <w:bookmarkStart w:id="136" w:name="_Toc11223"/>
+      <w:bookmarkStart w:id="137" w:name="_Toc2780"/>
+      <w:bookmarkStart w:id="138" w:name="_Toc26584"/>
+      <w:bookmarkStart w:id="139" w:name="_Toc29278"/>
+      <w:bookmarkStart w:id="140" w:name="_Toc19294"/>
+      <w:bookmarkStart w:id="141" w:name="_Toc15881"/>
+      <w:bookmarkStart w:id="142" w:name="_Toc8292"/>
+      <w:bookmarkStart w:id="143" w:name="_Toc22658"/>
+      <w:bookmarkStart w:id="144" w:name="_Toc19982"/>
+      <w:bookmarkStart w:id="145" w:name="_Toc18897"/>
       <w:r>
         <w:rPr>
           <w:rFonts w:hint="default" w:ascii="Times New Roman" w:hAnsi="Times New Roman" w:cs="Times New Roman"/>
@@ -9838,21 +9851,21 @@
           <w:lang w:val="en-US"/>
         </w:rPr>
       </w:pPr>
-      <w:bookmarkStart w:id="149" w:name="_Toc5044"/>
-      <w:bookmarkStart w:id="150" w:name="_Toc30447"/>
-      <w:bookmarkStart w:id="151" w:name="_Toc19510"/>
-      <w:bookmarkStart w:id="152" w:name="_Toc9639"/>
-      <w:bookmarkStart w:id="153" w:name="_Toc28784"/>
-      <w:bookmarkStart w:id="154" w:name="_Toc9521"/>
-      <w:bookmarkStart w:id="155" w:name="_Toc30664"/>
-      <w:bookmarkStart w:id="156" w:name="_Toc3223"/>
-      <w:bookmarkStart w:id="157" w:name="_Toc6805"/>
-      <w:bookmarkStart w:id="158" w:name="_Toc24275"/>
-      <w:bookmarkStart w:id="159" w:name="_Toc20304"/>
-      <w:bookmarkStart w:id="160" w:name="_Toc737"/>
-      <w:bookmarkStart w:id="161" w:name="_Toc29284"/>
+      <w:bookmarkStart w:id="149" w:name="_Toc9521"/>
+      <w:bookmarkStart w:id="150" w:name="_Toc9639"/>
+      <w:bookmarkStart w:id="151" w:name="_Toc30664"/>
+      <w:bookmarkStart w:id="152" w:name="_Toc3223"/>
+      <w:bookmarkStart w:id="153" w:name="_Toc24275"/>
+      <w:bookmarkStart w:id="154" w:name="_Toc20304"/>
+      <w:bookmarkStart w:id="155" w:name="_Toc29284"/>
+      <w:bookmarkStart w:id="156" w:name="_Toc30447"/>
+      <w:bookmarkStart w:id="157" w:name="_Toc19510"/>
+      <w:bookmarkStart w:id="158" w:name="_Toc14567"/>
+      <w:bookmarkStart w:id="159" w:name="_Toc5044"/>
+      <w:bookmarkStart w:id="160" w:name="_Toc28784"/>
+      <w:bookmarkStart w:id="161" w:name="_Toc737"/>
       <w:bookmarkStart w:id="162" w:name="_Toc8465"/>
-      <w:bookmarkStart w:id="163" w:name="_Toc14567"/>
+      <w:bookmarkStart w:id="163" w:name="_Toc6805"/>
       <w:bookmarkStart w:id="164" w:name="_Toc5545"/>
       <w:bookmarkStart w:id="165" w:name="_Toc20806"/>
       <w:bookmarkStart w:id="166" w:name="_Toc10466"/>
@@ -10091,8 +10104,8 @@
         <w:fldChar w:fldCharType="end"/>
       </w:r>
       <w:bookmarkStart w:id="168" w:name="_Toc19188"/>
-      <w:bookmarkStart w:id="169" w:name="_Toc22558"/>
-      <w:bookmarkStart w:id="170" w:name="_Toc28203"/>
+      <w:bookmarkStart w:id="169" w:name="_Toc28203"/>
+      <w:bookmarkStart w:id="170" w:name="_Toc22558"/>
       <w:r>
         <w:rPr>
           <w:rFonts w:hint="default" w:ascii="Times New Roman" w:hAnsi="Times New Roman" w:cs="Times New Roman"/>
@@ -10182,25 +10195,25 @@
           <w:lang w:val="en-US"/>
         </w:rPr>
       </w:pPr>
-      <w:bookmarkStart w:id="171" w:name="_Toc20579"/>
-      <w:bookmarkStart w:id="172" w:name="_Toc22461"/>
+      <w:bookmarkStart w:id="171" w:name="_Toc6300"/>
+      <w:bookmarkStart w:id="172" w:name="_Toc24023"/>
       <w:bookmarkStart w:id="173" w:name="_Toc3261"/>
-      <w:bookmarkStart w:id="174" w:name="_Toc10991"/>
+      <w:bookmarkStart w:id="174" w:name="_Toc24270"/>
       <w:bookmarkStart w:id="175" w:name="_Toc2700"/>
-      <w:bookmarkStart w:id="176" w:name="_Toc6300"/>
-      <w:bookmarkStart w:id="177" w:name="_Toc24023"/>
-      <w:bookmarkStart w:id="178" w:name="_Toc4277"/>
-      <w:bookmarkStart w:id="179" w:name="_Toc2031"/>
-      <w:bookmarkStart w:id="180" w:name="_Toc759"/>
-      <w:bookmarkStart w:id="181" w:name="_Toc30312"/>
-      <w:bookmarkStart w:id="182" w:name="_Toc16358"/>
-      <w:bookmarkStart w:id="183" w:name="_Toc31985"/>
-      <w:bookmarkStart w:id="184" w:name="_Toc24270"/>
-      <w:bookmarkStart w:id="185" w:name="_Toc22901"/>
-      <w:bookmarkStart w:id="186" w:name="_Toc12411"/>
-      <w:bookmarkStart w:id="187" w:name="_Toc7820"/>
-      <w:bookmarkStart w:id="188" w:name="_Toc31596"/>
-      <w:bookmarkStart w:id="189" w:name="_Toc25328"/>
+      <w:bookmarkStart w:id="176" w:name="_Toc2031"/>
+      <w:bookmarkStart w:id="177" w:name="_Toc16358"/>
+      <w:bookmarkStart w:id="178" w:name="_Toc25328"/>
+      <w:bookmarkStart w:id="179" w:name="_Toc22461"/>
+      <w:bookmarkStart w:id="180" w:name="_Toc20579"/>
+      <w:bookmarkStart w:id="181" w:name="_Toc10991"/>
+      <w:bookmarkStart w:id="182" w:name="_Toc759"/>
+      <w:bookmarkStart w:id="183" w:name="_Toc22901"/>
+      <w:bookmarkStart w:id="184" w:name="_Toc12411"/>
+      <w:bookmarkStart w:id="185" w:name="_Toc7820"/>
+      <w:bookmarkStart w:id="186" w:name="_Toc4277"/>
+      <w:bookmarkStart w:id="187" w:name="_Toc31596"/>
+      <w:bookmarkStart w:id="188" w:name="_Toc30312"/>
+      <w:bookmarkStart w:id="189" w:name="_Toc31985"/>
       <w:r>
         <w:rPr>
           <w:rFonts w:hint="default" w:ascii="Times New Roman" w:hAnsi="Times New Roman" w:cs="Times New Roman"/>
@@ -10598,25 +10611,25 @@
           <w:lang w:val="en-US"/>
         </w:rPr>
       </w:pPr>
-      <w:bookmarkStart w:id="193" w:name="_Toc19106"/>
-      <w:bookmarkStart w:id="194" w:name="_Toc21657"/>
-      <w:bookmarkStart w:id="195" w:name="_Toc13163"/>
-      <w:bookmarkStart w:id="196" w:name="_Toc7552"/>
-      <w:bookmarkStart w:id="197" w:name="_Toc3358"/>
-      <w:bookmarkStart w:id="198" w:name="_Toc13126"/>
-      <w:bookmarkStart w:id="199" w:name="_Toc25383"/>
-      <w:bookmarkStart w:id="200" w:name="_Toc22853"/>
-      <w:bookmarkStart w:id="201" w:name="_Toc9544"/>
-      <w:bookmarkStart w:id="202" w:name="_Toc6563"/>
-      <w:bookmarkStart w:id="203" w:name="_Toc32713"/>
-      <w:bookmarkStart w:id="204" w:name="_Toc6637"/>
-      <w:bookmarkStart w:id="205" w:name="_Toc19928"/>
-      <w:bookmarkStart w:id="206" w:name="_Toc24380"/>
-      <w:bookmarkStart w:id="207" w:name="_Toc5880"/>
+      <w:bookmarkStart w:id="193" w:name="_Toc19928"/>
+      <w:bookmarkStart w:id="194" w:name="_Toc3358"/>
+      <w:bookmarkStart w:id="195" w:name="_Toc28764"/>
+      <w:bookmarkStart w:id="196" w:name="_Toc24380"/>
+      <w:bookmarkStart w:id="197" w:name="_Toc32145"/>
+      <w:bookmarkStart w:id="198" w:name="_Toc25383"/>
+      <w:bookmarkStart w:id="199" w:name="_Toc6637"/>
+      <w:bookmarkStart w:id="200" w:name="_Toc21657"/>
+      <w:bookmarkStart w:id="201" w:name="_Toc13163"/>
+      <w:bookmarkStart w:id="202" w:name="_Toc32713"/>
+      <w:bookmarkStart w:id="203" w:name="_Toc5880"/>
+      <w:bookmarkStart w:id="204" w:name="_Toc6563"/>
+      <w:bookmarkStart w:id="205" w:name="_Toc13126"/>
+      <w:bookmarkStart w:id="206" w:name="_Toc8630"/>
+      <w:bookmarkStart w:id="207" w:name="_Toc9544"/>
       <w:bookmarkStart w:id="208" w:name="_Toc12329"/>
-      <w:bookmarkStart w:id="209" w:name="_Toc28764"/>
-      <w:bookmarkStart w:id="210" w:name="_Toc8630"/>
-      <w:bookmarkStart w:id="211" w:name="_Toc32145"/>
+      <w:bookmarkStart w:id="209" w:name="_Toc19106"/>
+      <w:bookmarkStart w:id="210" w:name="_Toc7552"/>
+      <w:bookmarkStart w:id="211" w:name="_Toc22853"/>
       <w:r>
         <w:rPr>
           <w:rFonts w:hint="default" w:ascii="Times New Roman" w:hAnsi="Times New Roman" w:cs="Times New Roman"/>
@@ -10724,8 +10737,6 @@
         </w:rPr>
         <w:t xml:space="preserve">Class Diagram </w:t>
       </w:r>
-      <w:bookmarkStart w:id="669" w:name="_GoBack"/>
-      <w:bookmarkEnd w:id="669"/>
       <w:r>
         <w:rPr>
           <w:rFonts w:hint="default" w:ascii="Times New Roman" w:hAnsi="Times New Roman" w:cs="Times New Roman"/>
@@ -11230,25 +11241,25 @@
           <w:lang w:val="en-US"/>
         </w:rPr>
       </w:pPr>
-      <w:bookmarkStart w:id="215" w:name="_Toc18260"/>
-      <w:bookmarkStart w:id="216" w:name="_Toc6642"/>
-      <w:bookmarkStart w:id="217" w:name="_Toc20902"/>
-      <w:bookmarkStart w:id="218" w:name="_Toc26660"/>
-      <w:bookmarkStart w:id="219" w:name="_Toc1445"/>
-      <w:bookmarkStart w:id="220" w:name="_Toc8603"/>
-      <w:bookmarkStart w:id="221" w:name="_Toc21085"/>
-      <w:bookmarkStart w:id="222" w:name="_Toc12574"/>
-      <w:bookmarkStart w:id="223" w:name="_Toc24708"/>
-      <w:bookmarkStart w:id="224" w:name="_Toc14444"/>
-      <w:bookmarkStart w:id="225" w:name="_Toc6005"/>
-      <w:bookmarkStart w:id="226" w:name="_Toc29084"/>
-      <w:bookmarkStart w:id="227" w:name="_Toc27814"/>
-      <w:bookmarkStart w:id="228" w:name="_Toc27810"/>
-      <w:bookmarkStart w:id="229" w:name="_Toc24259"/>
-      <w:bookmarkStart w:id="230" w:name="_Toc15487"/>
-      <w:bookmarkStart w:id="231" w:name="_Toc27433"/>
-      <w:bookmarkStart w:id="232" w:name="_Toc5652"/>
-      <w:bookmarkStart w:id="233" w:name="_Toc12370"/>
+      <w:bookmarkStart w:id="215" w:name="_Toc5652"/>
+      <w:bookmarkStart w:id="216" w:name="_Toc12370"/>
+      <w:bookmarkStart w:id="217" w:name="_Toc21085"/>
+      <w:bookmarkStart w:id="218" w:name="_Toc12574"/>
+      <w:bookmarkStart w:id="219" w:name="_Toc24708"/>
+      <w:bookmarkStart w:id="220" w:name="_Toc6005"/>
+      <w:bookmarkStart w:id="221" w:name="_Toc29084"/>
+      <w:bookmarkStart w:id="222" w:name="_Toc14444"/>
+      <w:bookmarkStart w:id="223" w:name="_Toc27814"/>
+      <w:bookmarkStart w:id="224" w:name="_Toc27810"/>
+      <w:bookmarkStart w:id="225" w:name="_Toc24259"/>
+      <w:bookmarkStart w:id="226" w:name="_Toc15487"/>
+      <w:bookmarkStart w:id="227" w:name="_Toc27433"/>
+      <w:bookmarkStart w:id="228" w:name="_Toc20902"/>
+      <w:bookmarkStart w:id="229" w:name="_Toc1445"/>
+      <w:bookmarkStart w:id="230" w:name="_Toc8603"/>
+      <w:bookmarkStart w:id="231" w:name="_Toc18260"/>
+      <w:bookmarkStart w:id="232" w:name="_Toc26660"/>
+      <w:bookmarkStart w:id="233" w:name="_Toc6642"/>
       <w:r>
         <w:rPr>
           <w:rFonts w:hint="default" w:ascii="Times New Roman" w:hAnsi="Times New Roman" w:cs="Times New Roman"/>
@@ -11331,25 +11342,25 @@
           <w:lang w:val="en-US"/>
         </w:rPr>
       </w:pPr>
-      <w:bookmarkStart w:id="234" w:name="_Toc14438"/>
-      <w:bookmarkStart w:id="235" w:name="_Toc11933"/>
-      <w:bookmarkStart w:id="236" w:name="_Toc2583"/>
-      <w:bookmarkStart w:id="237" w:name="_Toc24442"/>
-      <w:bookmarkStart w:id="238" w:name="_Toc10897"/>
-      <w:bookmarkStart w:id="239" w:name="_Toc23384"/>
-      <w:bookmarkStart w:id="240" w:name="_Toc4196"/>
-      <w:bookmarkStart w:id="241" w:name="_Toc3143"/>
-      <w:bookmarkStart w:id="242" w:name="_Toc21246"/>
-      <w:bookmarkStart w:id="243" w:name="_Toc15290"/>
-      <w:bookmarkStart w:id="244" w:name="_Toc18290"/>
-      <w:bookmarkStart w:id="245" w:name="_Toc3528"/>
-      <w:bookmarkStart w:id="246" w:name="_Toc17420"/>
-      <w:bookmarkStart w:id="247" w:name="_Toc48"/>
-      <w:bookmarkStart w:id="248" w:name="_Toc13168"/>
-      <w:bookmarkStart w:id="249" w:name="_Toc19799"/>
-      <w:bookmarkStart w:id="250" w:name="_Toc7537"/>
-      <w:bookmarkStart w:id="251" w:name="_Toc13913"/>
-      <w:bookmarkStart w:id="252" w:name="_Toc2340"/>
+      <w:bookmarkStart w:id="234" w:name="_Toc21246"/>
+      <w:bookmarkStart w:id="235" w:name="_Toc3528"/>
+      <w:bookmarkStart w:id="236" w:name="_Toc7537"/>
+      <w:bookmarkStart w:id="237" w:name="_Toc13913"/>
+      <w:bookmarkStart w:id="238" w:name="_Toc19799"/>
+      <w:bookmarkStart w:id="239" w:name="_Toc18290"/>
+      <w:bookmarkStart w:id="240" w:name="_Toc15290"/>
+      <w:bookmarkStart w:id="241" w:name="_Toc48"/>
+      <w:bookmarkStart w:id="242" w:name="_Toc13168"/>
+      <w:bookmarkStart w:id="243" w:name="_Toc2340"/>
+      <w:bookmarkStart w:id="244" w:name="_Toc17420"/>
+      <w:bookmarkStart w:id="245" w:name="_Toc23384"/>
+      <w:bookmarkStart w:id="246" w:name="_Toc4196"/>
+      <w:bookmarkStart w:id="247" w:name="_Toc3143"/>
+      <w:bookmarkStart w:id="248" w:name="_Toc14438"/>
+      <w:bookmarkStart w:id="249" w:name="_Toc24442"/>
+      <w:bookmarkStart w:id="250" w:name="_Toc11933"/>
+      <w:bookmarkStart w:id="251" w:name="_Toc2583"/>
+      <w:bookmarkStart w:id="252" w:name="_Toc10897"/>
       <w:r>
         <w:rPr>
           <w:rFonts w:hint="default" w:ascii="Times New Roman" w:hAnsi="Times New Roman" w:cs="Times New Roman"/>
@@ -11667,25 +11678,25 @@
           <w:lang w:val="en-US"/>
         </w:rPr>
       </w:pPr>
-      <w:bookmarkStart w:id="256" w:name="_Toc3503"/>
-      <w:bookmarkStart w:id="257" w:name="_Toc27901"/>
-      <w:bookmarkStart w:id="258" w:name="_Toc5778"/>
-      <w:bookmarkStart w:id="259" w:name="_Toc15951"/>
-      <w:bookmarkStart w:id="260" w:name="_Toc2300"/>
-      <w:bookmarkStart w:id="261" w:name="_Toc27695"/>
-      <w:bookmarkStart w:id="262" w:name="_Toc4146"/>
-      <w:bookmarkStart w:id="263" w:name="_Toc30826"/>
-      <w:bookmarkStart w:id="264" w:name="_Toc9753"/>
-      <w:bookmarkStart w:id="265" w:name="_Toc20611"/>
-      <w:bookmarkStart w:id="266" w:name="_Toc13109"/>
-      <w:bookmarkStart w:id="267" w:name="_Toc1392"/>
-      <w:bookmarkStart w:id="268" w:name="_Toc18619"/>
-      <w:bookmarkStart w:id="269" w:name="_Toc4204"/>
-      <w:bookmarkStart w:id="270" w:name="_Toc30471"/>
-      <w:bookmarkStart w:id="271" w:name="_Toc17843"/>
-      <w:bookmarkStart w:id="272" w:name="_Toc20002"/>
-      <w:bookmarkStart w:id="273" w:name="_Toc6421"/>
-      <w:bookmarkStart w:id="274" w:name="_Toc6182"/>
+      <w:bookmarkStart w:id="256" w:name="_Toc15951"/>
+      <w:bookmarkStart w:id="257" w:name="_Toc2300"/>
+      <w:bookmarkStart w:id="258" w:name="_Toc4146"/>
+      <w:bookmarkStart w:id="259" w:name="_Toc3503"/>
+      <w:bookmarkStart w:id="260" w:name="_Toc20611"/>
+      <w:bookmarkStart w:id="261" w:name="_Toc13109"/>
+      <w:bookmarkStart w:id="262" w:name="_Toc4204"/>
+      <w:bookmarkStart w:id="263" w:name="_Toc30471"/>
+      <w:bookmarkStart w:id="264" w:name="_Toc5778"/>
+      <w:bookmarkStart w:id="265" w:name="_Toc1392"/>
+      <w:bookmarkStart w:id="266" w:name="_Toc18619"/>
+      <w:bookmarkStart w:id="267" w:name="_Toc17843"/>
+      <w:bookmarkStart w:id="268" w:name="_Toc6421"/>
+      <w:bookmarkStart w:id="269" w:name="_Toc6182"/>
+      <w:bookmarkStart w:id="270" w:name="_Toc20002"/>
+      <w:bookmarkStart w:id="271" w:name="_Toc27695"/>
+      <w:bookmarkStart w:id="272" w:name="_Toc27901"/>
+      <w:bookmarkStart w:id="273" w:name="_Toc30826"/>
+      <w:bookmarkStart w:id="274" w:name="_Toc9753"/>
       <w:r>
         <w:rPr>
           <w:rFonts w:hint="default" w:ascii="Times New Roman" w:hAnsi="Times New Roman" w:cs="Times New Roman"/>
@@ -11945,9 +11956,9 @@
         </w:rPr>
         <w:fldChar w:fldCharType="end"/>
       </w:r>
-      <w:bookmarkStart w:id="279" w:name="_Toc5875"/>
+      <w:bookmarkStart w:id="279" w:name="_Toc28777"/>
       <w:bookmarkStart w:id="280" w:name="_Toc5224"/>
-      <w:bookmarkStart w:id="281" w:name="_Toc28777"/>
+      <w:bookmarkStart w:id="281" w:name="_Toc5875"/>
       <w:r>
         <w:rPr>
           <w:rFonts w:hint="default" w:ascii="Times New Roman" w:hAnsi="Times New Roman" w:cs="Times New Roman"/>
@@ -12120,24 +12131,24 @@
           <w:lang w:val="en-US"/>
         </w:rPr>
       </w:pPr>
-      <w:bookmarkStart w:id="282" w:name="_Toc9060"/>
-      <w:bookmarkStart w:id="283" w:name="_Toc32394"/>
-      <w:bookmarkStart w:id="284" w:name="_Toc11383"/>
+      <w:bookmarkStart w:id="282" w:name="_Toc26677"/>
+      <w:bookmarkStart w:id="283" w:name="_Toc6333"/>
+      <w:bookmarkStart w:id="284" w:name="_Toc32394"/>
       <w:bookmarkStart w:id="285" w:name="_Toc24599"/>
-      <w:bookmarkStart w:id="286" w:name="_Toc24110"/>
-      <w:bookmarkStart w:id="287" w:name="_Toc12936"/>
-      <w:bookmarkStart w:id="288" w:name="_Toc5310"/>
-      <w:bookmarkStart w:id="289" w:name="_Toc29966"/>
-      <w:bookmarkStart w:id="290" w:name="_Toc12800"/>
-      <w:bookmarkStart w:id="291" w:name="_Toc26677"/>
-      <w:bookmarkStart w:id="292" w:name="_Toc15726"/>
-      <w:bookmarkStart w:id="293" w:name="_Toc9445"/>
-      <w:bookmarkStart w:id="294" w:name="_Toc25969"/>
-      <w:bookmarkStart w:id="295" w:name="_Toc6333"/>
-      <w:bookmarkStart w:id="296" w:name="_Toc9772"/>
-      <w:bookmarkStart w:id="297" w:name="_Toc25220"/>
-      <w:bookmarkStart w:id="298" w:name="_Toc18475"/>
-      <w:bookmarkStart w:id="299" w:name="_Toc9755"/>
+      <w:bookmarkStart w:id="286" w:name="_Toc15726"/>
+      <w:bookmarkStart w:id="287" w:name="_Toc25969"/>
+      <w:bookmarkStart w:id="288" w:name="_Toc11383"/>
+      <w:bookmarkStart w:id="289" w:name="_Toc12936"/>
+      <w:bookmarkStart w:id="290" w:name="_Toc5310"/>
+      <w:bookmarkStart w:id="291" w:name="_Toc12800"/>
+      <w:bookmarkStart w:id="292" w:name="_Toc9772"/>
+      <w:bookmarkStart w:id="293" w:name="_Toc25220"/>
+      <w:bookmarkStart w:id="294" w:name="_Toc18475"/>
+      <w:bookmarkStart w:id="295" w:name="_Toc9755"/>
+      <w:bookmarkStart w:id="296" w:name="_Toc29966"/>
+      <w:bookmarkStart w:id="297" w:name="_Toc24110"/>
+      <w:bookmarkStart w:id="298" w:name="_Toc9445"/>
+      <w:bookmarkStart w:id="299" w:name="_Toc9060"/>
       <w:bookmarkStart w:id="300" w:name="_Toc30442"/>
       <w:r>
         <w:rPr>
@@ -12226,9 +12237,9 @@
           <w:lang w:val="en-US"/>
         </w:rPr>
       </w:pPr>
-      <w:bookmarkStart w:id="301" w:name="_Toc26586"/>
-      <w:bookmarkStart w:id="302" w:name="_Toc16032"/>
-      <w:bookmarkStart w:id="303" w:name="_Toc23568"/>
+      <w:bookmarkStart w:id="301" w:name="_Toc16032"/>
+      <w:bookmarkStart w:id="302" w:name="_Toc23568"/>
+      <w:bookmarkStart w:id="303" w:name="_Toc26586"/>
       <w:bookmarkStart w:id="304" w:name="_Toc5365"/>
       <w:r>
         <w:rPr>
@@ -12414,8 +12425,8 @@
         <w:fldChar w:fldCharType="end"/>
       </w:r>
       <w:bookmarkStart w:id="305" w:name="_Toc19342"/>
-      <w:bookmarkStart w:id="306" w:name="_Toc23135"/>
-      <w:bookmarkStart w:id="307" w:name="_Toc29827"/>
+      <w:bookmarkStart w:id="306" w:name="_Toc29827"/>
+      <w:bookmarkStart w:id="307" w:name="_Toc23135"/>
       <w:r>
         <w:rPr>
           <w:rFonts w:hint="default" w:ascii="Times New Roman" w:hAnsi="Times New Roman" w:cs="Times New Roman"/>
@@ -12603,24 +12614,24 @@
           <w:lang w:val="en-US"/>
         </w:rPr>
       </w:pPr>
-      <w:bookmarkStart w:id="308" w:name="_Toc13884"/>
-      <w:bookmarkStart w:id="309" w:name="_Toc28166"/>
-      <w:bookmarkStart w:id="310" w:name="_Toc24870"/>
-      <w:bookmarkStart w:id="311" w:name="_Toc32649"/>
-      <w:bookmarkStart w:id="312" w:name="_Toc21686"/>
-      <w:bookmarkStart w:id="313" w:name="_Toc28464"/>
-      <w:bookmarkStart w:id="314" w:name="_Toc26694"/>
-      <w:bookmarkStart w:id="315" w:name="_Toc16617"/>
-      <w:bookmarkStart w:id="316" w:name="_Toc28576"/>
-      <w:bookmarkStart w:id="317" w:name="_Toc13898"/>
-      <w:bookmarkStart w:id="318" w:name="_Toc13771"/>
-      <w:bookmarkStart w:id="319" w:name="_Toc23011"/>
-      <w:bookmarkStart w:id="320" w:name="_Toc24730"/>
-      <w:bookmarkStart w:id="321" w:name="_Toc15307"/>
-      <w:bookmarkStart w:id="322" w:name="_Toc22164"/>
-      <w:bookmarkStart w:id="323" w:name="_Toc15866"/>
-      <w:bookmarkStart w:id="324" w:name="_Toc25693"/>
-      <w:bookmarkStart w:id="325" w:name="_Toc21830"/>
+      <w:bookmarkStart w:id="308" w:name="_Toc28576"/>
+      <w:bookmarkStart w:id="309" w:name="_Toc13884"/>
+      <w:bookmarkStart w:id="310" w:name="_Toc21686"/>
+      <w:bookmarkStart w:id="311" w:name="_Toc28464"/>
+      <w:bookmarkStart w:id="312" w:name="_Toc13771"/>
+      <w:bookmarkStart w:id="313" w:name="_Toc23011"/>
+      <w:bookmarkStart w:id="314" w:name="_Toc32649"/>
+      <w:bookmarkStart w:id="315" w:name="_Toc26694"/>
+      <w:bookmarkStart w:id="316" w:name="_Toc24730"/>
+      <w:bookmarkStart w:id="317" w:name="_Toc15307"/>
+      <w:bookmarkStart w:id="318" w:name="_Toc22164"/>
+      <w:bookmarkStart w:id="319" w:name="_Toc15866"/>
+      <w:bookmarkStart w:id="320" w:name="_Toc13898"/>
+      <w:bookmarkStart w:id="321" w:name="_Toc25693"/>
+      <w:bookmarkStart w:id="322" w:name="_Toc21830"/>
+      <w:bookmarkStart w:id="323" w:name="_Toc24870"/>
+      <w:bookmarkStart w:id="324" w:name="_Toc28166"/>
+      <w:bookmarkStart w:id="325" w:name="_Toc16617"/>
       <w:bookmarkStart w:id="326" w:name="_Toc13613"/>
       <w:r>
         <w:rPr>
@@ -12860,9 +12871,9 @@
         </w:rPr>
         <w:fldChar w:fldCharType="end"/>
       </w:r>
-      <w:bookmarkStart w:id="331" w:name="_Toc13832"/>
-      <w:bookmarkStart w:id="332" w:name="_Toc30126"/>
-      <w:bookmarkStart w:id="333" w:name="_Toc24423"/>
+      <w:bookmarkStart w:id="331" w:name="_Toc30126"/>
+      <w:bookmarkStart w:id="332" w:name="_Toc24423"/>
+      <w:bookmarkStart w:id="333" w:name="_Toc13832"/>
       <w:r>
         <w:rPr>
           <w:rFonts w:hint="default" w:ascii="Times New Roman" w:hAnsi="Times New Roman" w:cs="Times New Roman"/>
@@ -13154,24 +13165,24 @@
         </w:rPr>
       </w:pPr>
       <w:bookmarkStart w:id="334" w:name="_Toc23309"/>
-      <w:bookmarkStart w:id="335" w:name="_Toc850"/>
+      <w:bookmarkStart w:id="335" w:name="_Toc17811"/>
       <w:bookmarkStart w:id="336" w:name="_Toc20275"/>
       <w:bookmarkStart w:id="337" w:name="_Toc21616"/>
-      <w:bookmarkStart w:id="338" w:name="_Toc11895"/>
-      <w:bookmarkStart w:id="339" w:name="_Toc29564"/>
-      <w:bookmarkStart w:id="340" w:name="_Toc25167"/>
-      <w:bookmarkStart w:id="341" w:name="_Toc28792"/>
+      <w:bookmarkStart w:id="338" w:name="_Toc10992"/>
+      <w:bookmarkStart w:id="339" w:name="_Toc17024"/>
+      <w:bookmarkStart w:id="340" w:name="_Toc29564"/>
+      <w:bookmarkStart w:id="341" w:name="_Toc7485"/>
       <w:bookmarkStart w:id="342" w:name="_Toc32684"/>
-      <w:bookmarkStart w:id="343" w:name="_Toc1192"/>
-      <w:bookmarkStart w:id="344" w:name="_Toc10992"/>
+      <w:bookmarkStart w:id="343" w:name="_Toc16208"/>
+      <w:bookmarkStart w:id="344" w:name="_Toc25167"/>
       <w:bookmarkStart w:id="345" w:name="_Toc32362"/>
-      <w:bookmarkStart w:id="346" w:name="_Toc9593"/>
-      <w:bookmarkStart w:id="347" w:name="_Toc16208"/>
-      <w:bookmarkStart w:id="348" w:name="_Toc17811"/>
-      <w:bookmarkStart w:id="349" w:name="_Toc17024"/>
-      <w:bookmarkStart w:id="350" w:name="_Toc7485"/>
-      <w:bookmarkStart w:id="351" w:name="_Toc6325"/>
-      <w:bookmarkStart w:id="352" w:name="_Toc18908"/>
+      <w:bookmarkStart w:id="346" w:name="_Toc18908"/>
+      <w:bookmarkStart w:id="347" w:name="_Toc9593"/>
+      <w:bookmarkStart w:id="348" w:name="_Toc11895"/>
+      <w:bookmarkStart w:id="349" w:name="_Toc6325"/>
+      <w:bookmarkStart w:id="350" w:name="_Toc28792"/>
+      <w:bookmarkStart w:id="351" w:name="_Toc850"/>
+      <w:bookmarkStart w:id="352" w:name="_Toc1192"/>
       <w:r>
         <w:rPr>
           <w:rFonts w:hint="default" w:ascii="Times New Roman" w:hAnsi="Times New Roman" w:cs="Times New Roman"/>
@@ -13315,25 +13326,25 @@
           <w:lang w:val="en-US"/>
         </w:rPr>
       </w:pPr>
-      <w:bookmarkStart w:id="353" w:name="_Toc25331"/>
-      <w:bookmarkStart w:id="354" w:name="_Toc11732"/>
-      <w:bookmarkStart w:id="355" w:name="_Toc16070"/>
-      <w:bookmarkStart w:id="356" w:name="_Toc42"/>
-      <w:bookmarkStart w:id="357" w:name="_Toc17499"/>
-      <w:bookmarkStart w:id="358" w:name="_Toc2842"/>
-      <w:bookmarkStart w:id="359" w:name="_Toc21789"/>
-      <w:bookmarkStart w:id="360" w:name="_Toc13345"/>
-      <w:bookmarkStart w:id="361" w:name="_Toc18136"/>
-      <w:bookmarkStart w:id="362" w:name="_Toc29371"/>
-      <w:bookmarkStart w:id="363" w:name="_Toc258"/>
-      <w:bookmarkStart w:id="364" w:name="_Toc1161"/>
-      <w:bookmarkStart w:id="365" w:name="_Toc2426"/>
-      <w:bookmarkStart w:id="366" w:name="_Toc19277"/>
-      <w:bookmarkStart w:id="367" w:name="_Toc27330"/>
-      <w:bookmarkStart w:id="368" w:name="_Toc5977"/>
-      <w:bookmarkStart w:id="369" w:name="_Toc18921"/>
-      <w:bookmarkStart w:id="370" w:name="_Toc7886"/>
-      <w:bookmarkStart w:id="371" w:name="_Toc2436"/>
+      <w:bookmarkStart w:id="353" w:name="_Toc18921"/>
+      <w:bookmarkStart w:id="354" w:name="_Toc21789"/>
+      <w:bookmarkStart w:id="355" w:name="_Toc5977"/>
+      <w:bookmarkStart w:id="356" w:name="_Toc1161"/>
+      <w:bookmarkStart w:id="357" w:name="_Toc13345"/>
+      <w:bookmarkStart w:id="358" w:name="_Toc258"/>
+      <w:bookmarkStart w:id="359" w:name="_Toc27330"/>
+      <w:bookmarkStart w:id="360" w:name="_Toc18136"/>
+      <w:bookmarkStart w:id="361" w:name="_Toc7886"/>
+      <w:bookmarkStart w:id="362" w:name="_Toc11732"/>
+      <w:bookmarkStart w:id="363" w:name="_Toc29371"/>
+      <w:bookmarkStart w:id="364" w:name="_Toc2842"/>
+      <w:bookmarkStart w:id="365" w:name="_Toc16070"/>
+      <w:bookmarkStart w:id="366" w:name="_Toc42"/>
+      <w:bookmarkStart w:id="367" w:name="_Toc2426"/>
+      <w:bookmarkStart w:id="368" w:name="_Toc25331"/>
+      <w:bookmarkStart w:id="369" w:name="_Toc19277"/>
+      <w:bookmarkStart w:id="370" w:name="_Toc2436"/>
+      <w:bookmarkStart w:id="371" w:name="_Toc17499"/>
       <w:r>
         <w:rPr>
           <w:rFonts w:hint="default" w:ascii="Times New Roman" w:hAnsi="Times New Roman" w:cs="Times New Roman"/>
@@ -13567,8 +13578,8 @@
         <w:fldChar w:fldCharType="end"/>
       </w:r>
       <w:bookmarkStart w:id="373" w:name="_Toc12072"/>
-      <w:bookmarkStart w:id="374" w:name="_Toc11206"/>
-      <w:bookmarkStart w:id="375" w:name="_Toc8627"/>
+      <w:bookmarkStart w:id="374" w:name="_Toc8627"/>
+      <w:bookmarkStart w:id="375" w:name="_Toc11206"/>
       <w:r>
         <w:rPr>
           <w:rFonts w:hint="default" w:ascii="Times New Roman" w:hAnsi="Times New Roman" w:cs="Times New Roman"/>
@@ -13741,24 +13752,24 @@
           <w:lang w:val="en-US"/>
         </w:rPr>
       </w:pPr>
-      <w:bookmarkStart w:id="376" w:name="_Toc24302"/>
-      <w:bookmarkStart w:id="377" w:name="_Toc8870"/>
-      <w:bookmarkStart w:id="378" w:name="_Toc29977"/>
-      <w:bookmarkStart w:id="379" w:name="_Toc28342"/>
-      <w:bookmarkStart w:id="380" w:name="_Toc873"/>
-      <w:bookmarkStart w:id="381" w:name="_Toc8452"/>
-      <w:bookmarkStart w:id="382" w:name="_Toc26377"/>
+      <w:bookmarkStart w:id="376" w:name="_Toc28342"/>
+      <w:bookmarkStart w:id="377" w:name="_Toc8452"/>
+      <w:bookmarkStart w:id="378" w:name="_Toc26377"/>
+      <w:bookmarkStart w:id="379" w:name="_Toc18278"/>
+      <w:bookmarkStart w:id="380" w:name="_Toc31316"/>
+      <w:bookmarkStart w:id="381" w:name="_Toc29927"/>
+      <w:bookmarkStart w:id="382" w:name="_Toc24302"/>
       <w:bookmarkStart w:id="383" w:name="_Toc9624"/>
-      <w:bookmarkStart w:id="384" w:name="_Toc18278"/>
-      <w:bookmarkStart w:id="385" w:name="_Toc18879"/>
-      <w:bookmarkStart w:id="386" w:name="_Toc28100"/>
-      <w:bookmarkStart w:id="387" w:name="_Toc8037"/>
-      <w:bookmarkStart w:id="388" w:name="_Toc31316"/>
-      <w:bookmarkStart w:id="389" w:name="_Toc29927"/>
+      <w:bookmarkStart w:id="384" w:name="_Toc28100"/>
+      <w:bookmarkStart w:id="385" w:name="_Toc873"/>
+      <w:bookmarkStart w:id="386" w:name="_Toc8870"/>
+      <w:bookmarkStart w:id="387" w:name="_Toc29977"/>
+      <w:bookmarkStart w:id="388" w:name="_Toc18879"/>
+      <w:bookmarkStart w:id="389" w:name="_Toc8037"/>
       <w:bookmarkStart w:id="390" w:name="_Toc17145"/>
-      <w:bookmarkStart w:id="391" w:name="_Toc26282"/>
+      <w:bookmarkStart w:id="391" w:name="_Toc30132"/>
       <w:bookmarkStart w:id="392" w:name="_Toc5988"/>
-      <w:bookmarkStart w:id="393" w:name="_Toc30132"/>
+      <w:bookmarkStart w:id="393" w:name="_Toc26282"/>
       <w:bookmarkStart w:id="394" w:name="_Toc21117"/>
       <w:r>
         <w:rPr>
@@ -13823,8 +13834,8 @@
           <w:lang w:val="en-US"/>
         </w:rPr>
       </w:pPr>
-      <w:bookmarkStart w:id="395" w:name="_Toc25191"/>
-      <w:bookmarkStart w:id="396" w:name="_Toc5028"/>
+      <w:bookmarkStart w:id="395" w:name="_Toc5028"/>
+      <w:bookmarkStart w:id="396" w:name="_Toc25191"/>
       <w:r>
         <w:rPr>
           <w:rFonts w:hint="default" w:ascii="Times New Roman" w:hAnsi="Times New Roman" w:cs="Times New Roman"/>
@@ -14005,9 +14016,9 @@
         </w:rPr>
         <w:fldChar w:fldCharType="end"/>
       </w:r>
-      <w:bookmarkStart w:id="397" w:name="_Toc31361"/>
-      <w:bookmarkStart w:id="398" w:name="_Toc2213"/>
-      <w:bookmarkStart w:id="399" w:name="_Toc28033"/>
+      <w:bookmarkStart w:id="397" w:name="_Toc28033"/>
+      <w:bookmarkStart w:id="398" w:name="_Toc31361"/>
+      <w:bookmarkStart w:id="399" w:name="_Toc2213"/>
       <w:r>
         <w:rPr>
           <w:rFonts w:hint="default" w:ascii="Times New Roman" w:hAnsi="Times New Roman" w:cs="Times New Roman"/>
@@ -14258,25 +14269,25 @@
           <w:lang w:val="en-US"/>
         </w:rPr>
       </w:pPr>
-      <w:bookmarkStart w:id="400" w:name="_Toc17807"/>
-      <w:bookmarkStart w:id="401" w:name="_Toc30007"/>
-      <w:bookmarkStart w:id="402" w:name="_Toc6984"/>
-      <w:bookmarkStart w:id="403" w:name="_Toc10521"/>
-      <w:bookmarkStart w:id="404" w:name="_Toc21562"/>
-      <w:bookmarkStart w:id="405" w:name="_Toc7119"/>
-      <w:bookmarkStart w:id="406" w:name="_Toc16989"/>
-      <w:bookmarkStart w:id="407" w:name="_Toc11720"/>
-      <w:bookmarkStart w:id="408" w:name="_Toc13647"/>
-      <w:bookmarkStart w:id="409" w:name="_Toc26717"/>
-      <w:bookmarkStart w:id="410" w:name="_Toc20674"/>
-      <w:bookmarkStart w:id="411" w:name="_Toc25899"/>
-      <w:bookmarkStart w:id="412" w:name="_Toc20038"/>
-      <w:bookmarkStart w:id="413" w:name="_Toc6110"/>
-      <w:bookmarkStart w:id="414" w:name="_Toc31397"/>
-      <w:bookmarkStart w:id="415" w:name="_Toc25489"/>
-      <w:bookmarkStart w:id="416" w:name="_Toc17572"/>
-      <w:bookmarkStart w:id="417" w:name="_Toc30606"/>
-      <w:bookmarkStart w:id="418" w:name="_Toc12455"/>
+      <w:bookmarkStart w:id="400" w:name="_Toc6110"/>
+      <w:bookmarkStart w:id="401" w:name="_Toc30606"/>
+      <w:bookmarkStart w:id="402" w:name="_Toc26717"/>
+      <w:bookmarkStart w:id="403" w:name="_Toc16989"/>
+      <w:bookmarkStart w:id="404" w:name="_Toc12455"/>
+      <w:bookmarkStart w:id="405" w:name="_Toc30007"/>
+      <w:bookmarkStart w:id="406" w:name="_Toc31397"/>
+      <w:bookmarkStart w:id="407" w:name="_Toc20674"/>
+      <w:bookmarkStart w:id="408" w:name="_Toc20038"/>
+      <w:bookmarkStart w:id="409" w:name="_Toc25489"/>
+      <w:bookmarkStart w:id="410" w:name="_Toc17807"/>
+      <w:bookmarkStart w:id="411" w:name="_Toc21562"/>
+      <w:bookmarkStart w:id="412" w:name="_Toc7119"/>
+      <w:bookmarkStart w:id="413" w:name="_Toc11720"/>
+      <w:bookmarkStart w:id="414" w:name="_Toc25899"/>
+      <w:bookmarkStart w:id="415" w:name="_Toc13647"/>
+      <w:bookmarkStart w:id="416" w:name="_Toc10521"/>
+      <w:bookmarkStart w:id="417" w:name="_Toc17572"/>
+      <w:bookmarkStart w:id="418" w:name="_Toc6984"/>
       <w:r>
         <w:rPr>
           <w:rFonts w:hint="default" w:ascii="Times New Roman" w:hAnsi="Times New Roman" w:cs="Times New Roman"/>
@@ -14353,8 +14364,8 @@
           <w:lang w:val="en-US"/>
         </w:rPr>
       </w:pPr>
-      <w:bookmarkStart w:id="419" w:name="_Toc11263"/>
-      <w:bookmarkStart w:id="420" w:name="_Toc12248"/>
+      <w:bookmarkStart w:id="419" w:name="_Toc12248"/>
+      <w:bookmarkStart w:id="420" w:name="_Toc11263"/>
       <w:r>
         <w:rPr>
           <w:rFonts w:hint="default" w:ascii="Times New Roman" w:hAnsi="Times New Roman" w:cs="Times New Roman"/>
@@ -14549,8 +14560,8 @@
         </w:rPr>
         <w:fldChar w:fldCharType="end"/>
       </w:r>
-      <w:bookmarkStart w:id="421" w:name="_Toc22142"/>
-      <w:bookmarkStart w:id="422" w:name="_Toc10739"/>
+      <w:bookmarkStart w:id="421" w:name="_Toc10739"/>
+      <w:bookmarkStart w:id="422" w:name="_Toc22142"/>
       <w:bookmarkStart w:id="423" w:name="_Toc4964"/>
       <w:r>
         <w:rPr>
@@ -14790,24 +14801,24 @@
         </w:rPr>
       </w:pPr>
       <w:bookmarkStart w:id="424" w:name="_Toc2361"/>
-      <w:bookmarkStart w:id="425" w:name="_Toc1702"/>
-      <w:bookmarkStart w:id="426" w:name="_Toc27474"/>
-      <w:bookmarkStart w:id="427" w:name="_Toc29274"/>
-      <w:bookmarkStart w:id="428" w:name="_Toc10593"/>
-      <w:bookmarkStart w:id="429" w:name="_Toc8705"/>
-      <w:bookmarkStart w:id="430" w:name="_Toc16529"/>
-      <w:bookmarkStart w:id="431" w:name="_Toc5952"/>
-      <w:bookmarkStart w:id="432" w:name="_Toc26271"/>
-      <w:bookmarkStart w:id="433" w:name="_Toc17206"/>
-      <w:bookmarkStart w:id="434" w:name="_Toc25260"/>
-      <w:bookmarkStart w:id="435" w:name="_Toc12361"/>
-      <w:bookmarkStart w:id="436" w:name="_Toc29739"/>
-      <w:bookmarkStart w:id="437" w:name="_Toc6743"/>
-      <w:bookmarkStart w:id="438" w:name="_Toc30169"/>
+      <w:bookmarkStart w:id="425" w:name="_Toc27474"/>
+      <w:bookmarkStart w:id="426" w:name="_Toc29274"/>
+      <w:bookmarkStart w:id="427" w:name="_Toc8705"/>
+      <w:bookmarkStart w:id="428" w:name="_Toc17206"/>
+      <w:bookmarkStart w:id="429" w:name="_Toc1702"/>
+      <w:bookmarkStart w:id="430" w:name="_Toc10593"/>
+      <w:bookmarkStart w:id="431" w:name="_Toc16529"/>
+      <w:bookmarkStart w:id="432" w:name="_Toc5952"/>
+      <w:bookmarkStart w:id="433" w:name="_Toc26271"/>
+      <w:bookmarkStart w:id="434" w:name="_Toc24200"/>
+      <w:bookmarkStart w:id="435" w:name="_Toc6743"/>
+      <w:bookmarkStart w:id="436" w:name="_Toc30169"/>
+      <w:bookmarkStart w:id="437" w:name="_Toc9595"/>
+      <w:bookmarkStart w:id="438" w:name="_Toc18025"/>
       <w:bookmarkStart w:id="439" w:name="_Toc29653"/>
-      <w:bookmarkStart w:id="440" w:name="_Toc18025"/>
-      <w:bookmarkStart w:id="441" w:name="_Toc24200"/>
-      <w:bookmarkStart w:id="442" w:name="_Toc9595"/>
+      <w:bookmarkStart w:id="440" w:name="_Toc25260"/>
+      <w:bookmarkStart w:id="441" w:name="_Toc29739"/>
+      <w:bookmarkStart w:id="442" w:name="_Toc12361"/>
       <w:r>
         <w:rPr>
           <w:rFonts w:hint="default" w:ascii="Times New Roman" w:hAnsi="Times New Roman" w:cs="Times New Roman"/>
@@ -14871,8 +14882,8 @@
           <w:lang w:val="en-US"/>
         </w:rPr>
       </w:pPr>
-      <w:bookmarkStart w:id="443" w:name="_Toc26899"/>
-      <w:bookmarkStart w:id="444" w:name="_Toc1324"/>
+      <w:bookmarkStart w:id="443" w:name="_Toc1324"/>
+      <w:bookmarkStart w:id="444" w:name="_Toc26899"/>
       <w:r>
         <w:rPr>
           <w:rFonts w:hint="default" w:ascii="Times New Roman" w:hAnsi="Times New Roman" w:cs="Times New Roman"/>
@@ -15053,9 +15064,9 @@
         </w:rPr>
         <w:fldChar w:fldCharType="end"/>
       </w:r>
-      <w:bookmarkStart w:id="445" w:name="_Toc12246"/>
-      <w:bookmarkStart w:id="446" w:name="_Toc4688"/>
-      <w:bookmarkStart w:id="447" w:name="_Toc14558"/>
+      <w:bookmarkStart w:id="445" w:name="_Toc4688"/>
+      <w:bookmarkStart w:id="446" w:name="_Toc14558"/>
+      <w:bookmarkStart w:id="447" w:name="_Toc12246"/>
       <w:r>
         <w:rPr>
           <w:rFonts w:hint="default" w:ascii="Times New Roman" w:hAnsi="Times New Roman" w:cs="Times New Roman"/>
@@ -15338,10 +15349,10 @@
           <w:lang w:val="en-US"/>
         </w:rPr>
       </w:pPr>
-      <w:bookmarkStart w:id="448" w:name="_Toc23713"/>
-      <w:bookmarkStart w:id="449" w:name="_Toc10876"/>
+      <w:bookmarkStart w:id="448" w:name="_Toc10876"/>
+      <w:bookmarkStart w:id="449" w:name="_Toc6946"/>
       <w:bookmarkStart w:id="450" w:name="_Toc21247"/>
-      <w:bookmarkStart w:id="451" w:name="_Toc6946"/>
+      <w:bookmarkStart w:id="451" w:name="_Toc23713"/>
       <w:r>
         <w:rPr>
           <w:rFonts w:hint="default" w:ascii="Times New Roman" w:hAnsi="Times New Roman" w:cs="Times New Roman"/>
@@ -15394,10 +15405,10 @@
           <w:lang w:val="en-US"/>
         </w:rPr>
       </w:pPr>
-      <w:bookmarkStart w:id="452" w:name="_Toc7643"/>
+      <w:bookmarkStart w:id="452" w:name="_Toc21109"/>
       <w:bookmarkStart w:id="453" w:name="_Toc7781"/>
-      <w:bookmarkStart w:id="454" w:name="_Toc27553"/>
-      <w:bookmarkStart w:id="455" w:name="_Toc21109"/>
+      <w:bookmarkStart w:id="454" w:name="_Toc7643"/>
+      <w:bookmarkStart w:id="455" w:name="_Toc27553"/>
       <w:r>
         <w:rPr>
           <w:rFonts w:hint="default" w:ascii="Times New Roman" w:hAnsi="Times New Roman" w:cs="Times New Roman"/>
@@ -15770,21 +15781,21 @@
           <w:lang w:val="en-US"/>
         </w:rPr>
       </w:pPr>
-      <w:bookmarkStart w:id="459" w:name="_Toc14949"/>
-      <w:bookmarkStart w:id="460" w:name="_Toc190"/>
-      <w:bookmarkStart w:id="461" w:name="_Toc7685"/>
-      <w:bookmarkStart w:id="462" w:name="_Toc10123"/>
-      <w:bookmarkStart w:id="463" w:name="_Toc26705"/>
-      <w:bookmarkStart w:id="464" w:name="_Toc22780"/>
-      <w:bookmarkStart w:id="465" w:name="_Toc24833"/>
-      <w:bookmarkStart w:id="466" w:name="_Toc18911"/>
-      <w:bookmarkStart w:id="467" w:name="_Toc17472"/>
-      <w:bookmarkStart w:id="468" w:name="_Toc10887"/>
-      <w:bookmarkStart w:id="469" w:name="_Toc10177"/>
-      <w:bookmarkStart w:id="470" w:name="_Toc17047"/>
-      <w:bookmarkStart w:id="471" w:name="_Toc30560"/>
-      <w:bookmarkStart w:id="472" w:name="_Toc22348"/>
-      <w:bookmarkStart w:id="473" w:name="_Toc16017"/>
+      <w:bookmarkStart w:id="459" w:name="_Toc7685"/>
+      <w:bookmarkStart w:id="460" w:name="_Toc10123"/>
+      <w:bookmarkStart w:id="461" w:name="_Toc26705"/>
+      <w:bookmarkStart w:id="462" w:name="_Toc14949"/>
+      <w:bookmarkStart w:id="463" w:name="_Toc190"/>
+      <w:bookmarkStart w:id="464" w:name="_Toc10887"/>
+      <w:bookmarkStart w:id="465" w:name="_Toc17047"/>
+      <w:bookmarkStart w:id="466" w:name="_Toc22780"/>
+      <w:bookmarkStart w:id="467" w:name="_Toc24833"/>
+      <w:bookmarkStart w:id="468" w:name="_Toc30560"/>
+      <w:bookmarkStart w:id="469" w:name="_Toc22348"/>
+      <w:bookmarkStart w:id="470" w:name="_Toc16017"/>
+      <w:bookmarkStart w:id="471" w:name="_Toc10177"/>
+      <w:bookmarkStart w:id="472" w:name="_Toc18911"/>
+      <w:bookmarkStart w:id="473" w:name="_Toc17472"/>
       <w:r>
         <w:rPr>
           <w:rFonts w:hint="default" w:ascii="Times New Roman" w:hAnsi="Times New Roman" w:cs="Times New Roman"/>
@@ -16117,20 +16128,20 @@
           <w:lang w:val="en-US"/>
         </w:rPr>
       </w:pPr>
-      <w:bookmarkStart w:id="477" w:name="_Toc2812"/>
-      <w:bookmarkStart w:id="478" w:name="_Toc23347"/>
-      <w:bookmarkStart w:id="479" w:name="_Toc22061"/>
+      <w:bookmarkStart w:id="477" w:name="_Toc19392"/>
+      <w:bookmarkStart w:id="478" w:name="_Toc22628"/>
+      <w:bookmarkStart w:id="479" w:name="_Toc6821"/>
       <w:bookmarkStart w:id="480" w:name="_Toc22249"/>
-      <w:bookmarkStart w:id="481" w:name="_Toc18011"/>
-      <w:bookmarkStart w:id="482" w:name="_Toc19392"/>
-      <w:bookmarkStart w:id="483" w:name="_Toc6821"/>
-      <w:bookmarkStart w:id="484" w:name="_Toc16368"/>
-      <w:bookmarkStart w:id="485" w:name="_Toc22628"/>
-      <w:bookmarkStart w:id="486" w:name="_Toc22035"/>
-      <w:bookmarkStart w:id="487" w:name="_Toc31482"/>
-      <w:bookmarkStart w:id="488" w:name="_Toc15980"/>
-      <w:bookmarkStart w:id="489" w:name="_Toc16162"/>
-      <w:bookmarkStart w:id="490" w:name="_Toc17503"/>
+      <w:bookmarkStart w:id="481" w:name="_Toc16368"/>
+      <w:bookmarkStart w:id="482" w:name="_Toc22035"/>
+      <w:bookmarkStart w:id="483" w:name="_Toc2812"/>
+      <w:bookmarkStart w:id="484" w:name="_Toc23347"/>
+      <w:bookmarkStart w:id="485" w:name="_Toc18011"/>
+      <w:bookmarkStart w:id="486" w:name="_Toc22061"/>
+      <w:bookmarkStart w:id="487" w:name="_Toc17503"/>
+      <w:bookmarkStart w:id="488" w:name="_Toc16162"/>
+      <w:bookmarkStart w:id="489" w:name="_Toc31482"/>
+      <w:bookmarkStart w:id="490" w:name="_Toc15980"/>
       <w:bookmarkStart w:id="491" w:name="_Toc14844"/>
       <w:r>
         <w:rPr>
@@ -16513,21 +16524,21 @@
           <w:lang w:val="en-US"/>
         </w:rPr>
       </w:pPr>
-      <w:bookmarkStart w:id="495" w:name="_Toc16666"/>
+      <w:bookmarkStart w:id="495" w:name="_Toc15773"/>
       <w:bookmarkStart w:id="496" w:name="_Toc63"/>
-      <w:bookmarkStart w:id="497" w:name="_Toc25077"/>
-      <w:bookmarkStart w:id="498" w:name="_Toc16946"/>
-      <w:bookmarkStart w:id="499" w:name="_Toc17543"/>
-      <w:bookmarkStart w:id="500" w:name="_Toc15773"/>
-      <w:bookmarkStart w:id="501" w:name="_Toc18385"/>
-      <w:bookmarkStart w:id="502" w:name="_Toc6960"/>
-      <w:bookmarkStart w:id="503" w:name="_Toc25932"/>
-      <w:bookmarkStart w:id="504" w:name="_Toc2756"/>
-      <w:bookmarkStart w:id="505" w:name="_Toc12638"/>
-      <w:bookmarkStart w:id="506" w:name="_Toc10747"/>
-      <w:bookmarkStart w:id="507" w:name="_Toc4737"/>
-      <w:bookmarkStart w:id="508" w:name="_Toc13227"/>
-      <w:bookmarkStart w:id="509" w:name="_Toc14178"/>
+      <w:bookmarkStart w:id="497" w:name="_Toc17543"/>
+      <w:bookmarkStart w:id="498" w:name="_Toc2756"/>
+      <w:bookmarkStart w:id="499" w:name="_Toc12638"/>
+      <w:bookmarkStart w:id="500" w:name="_Toc14178"/>
+      <w:bookmarkStart w:id="501" w:name="_Toc25077"/>
+      <w:bookmarkStart w:id="502" w:name="_Toc25932"/>
+      <w:bookmarkStart w:id="503" w:name="_Toc6960"/>
+      <w:bookmarkStart w:id="504" w:name="_Toc13227"/>
+      <w:bookmarkStart w:id="505" w:name="_Toc18385"/>
+      <w:bookmarkStart w:id="506" w:name="_Toc4737"/>
+      <w:bookmarkStart w:id="507" w:name="_Toc16946"/>
+      <w:bookmarkStart w:id="508" w:name="_Toc16666"/>
+      <w:bookmarkStart w:id="509" w:name="_Toc10747"/>
       <w:r>
         <w:rPr>
           <w:rFonts w:hint="default" w:ascii="Times New Roman" w:hAnsi="Times New Roman" w:cs="Times New Roman"/>
@@ -16714,8 +16725,8 @@
           <w:lang w:val="en-US"/>
         </w:rPr>
       </w:pPr>
-      <w:bookmarkStart w:id="511" w:name="_Toc19779"/>
-      <w:bookmarkStart w:id="512" w:name="_Toc13679"/>
+      <w:bookmarkStart w:id="511" w:name="_Toc13679"/>
+      <w:bookmarkStart w:id="512" w:name="_Toc19779"/>
       <w:r>
         <w:rPr>
           <w:sz w:val="24"/>
@@ -16859,21 +16870,21 @@
           <w:lang w:val="en-US"/>
         </w:rPr>
       </w:pPr>
-      <w:bookmarkStart w:id="513" w:name="_Toc7560"/>
-      <w:bookmarkStart w:id="514" w:name="_Toc25409"/>
-      <w:bookmarkStart w:id="515" w:name="_Toc13146"/>
-      <w:bookmarkStart w:id="516" w:name="_Toc21045"/>
-      <w:bookmarkStart w:id="517" w:name="_Toc11763"/>
-      <w:bookmarkStart w:id="518" w:name="_Toc6667"/>
-      <w:bookmarkStart w:id="519" w:name="_Toc12691"/>
-      <w:bookmarkStart w:id="520" w:name="_Toc8102"/>
-      <w:bookmarkStart w:id="521" w:name="_Toc30413"/>
-      <w:bookmarkStart w:id="522" w:name="_Toc24313"/>
-      <w:bookmarkStart w:id="523" w:name="_Toc21"/>
-      <w:bookmarkStart w:id="524" w:name="_Toc24627"/>
-      <w:bookmarkStart w:id="525" w:name="_Toc11085"/>
-      <w:bookmarkStart w:id="526" w:name="_Toc12951"/>
-      <w:bookmarkStart w:id="527" w:name="_Toc28631"/>
+      <w:bookmarkStart w:id="513" w:name="_Toc11085"/>
+      <w:bookmarkStart w:id="514" w:name="_Toc28631"/>
+      <w:bookmarkStart w:id="515" w:name="_Toc21045"/>
+      <w:bookmarkStart w:id="516" w:name="_Toc25409"/>
+      <w:bookmarkStart w:id="517" w:name="_Toc13146"/>
+      <w:bookmarkStart w:id="518" w:name="_Toc24313"/>
+      <w:bookmarkStart w:id="519" w:name="_Toc12951"/>
+      <w:bookmarkStart w:id="520" w:name="_Toc24627"/>
+      <w:bookmarkStart w:id="521" w:name="_Toc12691"/>
+      <w:bookmarkStart w:id="522" w:name="_Toc7560"/>
+      <w:bookmarkStart w:id="523" w:name="_Toc11763"/>
+      <w:bookmarkStart w:id="524" w:name="_Toc8102"/>
+      <w:bookmarkStart w:id="525" w:name="_Toc30413"/>
+      <w:bookmarkStart w:id="526" w:name="_Toc21"/>
+      <w:bookmarkStart w:id="527" w:name="_Toc6667"/>
       <w:r>
         <w:rPr>
           <w:rFonts w:hint="default" w:ascii="Times New Roman" w:hAnsi="Times New Roman" w:cs="Times New Roman"/>
@@ -17060,8 +17071,8 @@
           <w:lang w:val="en-US"/>
         </w:rPr>
       </w:pPr>
-      <w:bookmarkStart w:id="529" w:name="_Toc31670"/>
-      <w:bookmarkStart w:id="530" w:name="_Toc9454"/>
+      <w:bookmarkStart w:id="529" w:name="_Toc9454"/>
+      <w:bookmarkStart w:id="530" w:name="_Toc31670"/>
       <w:r>
         <w:rPr>
           <w:sz w:val="24"/>
@@ -17182,20 +17193,20 @@
           <w:lang w:val="en-US"/>
         </w:rPr>
       </w:pPr>
-      <w:bookmarkStart w:id="531" w:name="_Toc26414"/>
+      <w:bookmarkStart w:id="531" w:name="_Toc25025"/>
       <w:bookmarkStart w:id="532" w:name="_Toc1858"/>
-      <w:bookmarkStart w:id="533" w:name="_Toc25025"/>
-      <w:bookmarkStart w:id="534" w:name="_Toc11568"/>
+      <w:bookmarkStart w:id="533" w:name="_Toc11568"/>
+      <w:bookmarkStart w:id="534" w:name="_Toc26414"/>
       <w:bookmarkStart w:id="535" w:name="_Toc13440"/>
-      <w:bookmarkStart w:id="536" w:name="_Toc8087"/>
-      <w:bookmarkStart w:id="537" w:name="_Toc3636"/>
-      <w:bookmarkStart w:id="538" w:name="_Toc8188"/>
-      <w:bookmarkStart w:id="539" w:name="_Toc22235"/>
-      <w:bookmarkStart w:id="540" w:name="_Toc2395"/>
-      <w:bookmarkStart w:id="541" w:name="_Toc19661"/>
-      <w:bookmarkStart w:id="542" w:name="_Toc26337"/>
+      <w:bookmarkStart w:id="536" w:name="_Toc2395"/>
+      <w:bookmarkStart w:id="537" w:name="_Toc8087"/>
+      <w:bookmarkStart w:id="538" w:name="_Toc3636"/>
+      <w:bookmarkStart w:id="539" w:name="_Toc8188"/>
+      <w:bookmarkStart w:id="540" w:name="_Toc22235"/>
+      <w:bookmarkStart w:id="541" w:name="_Toc26337"/>
+      <w:bookmarkStart w:id="542" w:name="_Toc32547"/>
       <w:bookmarkStart w:id="543" w:name="_Toc25854"/>
-      <w:bookmarkStart w:id="544" w:name="_Toc32547"/>
+      <w:bookmarkStart w:id="544" w:name="_Toc19661"/>
       <w:bookmarkStart w:id="545" w:name="_Toc32347"/>
       <w:r>
         <w:rPr>
@@ -17593,16 +17604,16 @@
           <w:lang w:val="en-US"/>
         </w:rPr>
       </w:pPr>
-      <w:bookmarkStart w:id="549" w:name="_Toc30633"/>
-      <w:bookmarkStart w:id="550" w:name="_Toc3292"/>
-      <w:bookmarkStart w:id="551" w:name="_Toc13373"/>
-      <w:bookmarkStart w:id="552" w:name="_Toc6849"/>
-      <w:bookmarkStart w:id="553" w:name="_Toc10644"/>
-      <w:bookmarkStart w:id="554" w:name="_Toc14942"/>
-      <w:bookmarkStart w:id="555" w:name="_Toc9849"/>
-      <w:bookmarkStart w:id="556" w:name="_Toc32506"/>
+      <w:bookmarkStart w:id="549" w:name="_Toc9849"/>
+      <w:bookmarkStart w:id="550" w:name="_Toc29738"/>
+      <w:bookmarkStart w:id="551" w:name="_Toc14942"/>
+      <w:bookmarkStart w:id="552" w:name="_Toc32506"/>
+      <w:bookmarkStart w:id="553" w:name="_Toc30633"/>
+      <w:bookmarkStart w:id="554" w:name="_Toc13373"/>
+      <w:bookmarkStart w:id="555" w:name="_Toc3292"/>
+      <w:bookmarkStart w:id="556" w:name="_Toc10644"/>
       <w:bookmarkStart w:id="557" w:name="_Toc9461"/>
-      <w:bookmarkStart w:id="558" w:name="_Toc29738"/>
+      <w:bookmarkStart w:id="558" w:name="_Toc6849"/>
       <w:r>
         <w:rPr>
           <w:rFonts w:hint="default" w:ascii="Times New Roman" w:hAnsi="Times New Roman" w:cs="Times New Roman"/>
@@ -17889,10 +17900,10 @@
       </w:r>
       <w:bookmarkStart w:id="565" w:name="_Toc2758"/>
       <w:bookmarkStart w:id="566" w:name="_Toc24513"/>
-      <w:bookmarkStart w:id="567" w:name="_Toc18750"/>
-      <w:bookmarkStart w:id="568" w:name="_Toc12093"/>
-      <w:bookmarkStart w:id="569" w:name="_Toc31202"/>
-      <w:bookmarkStart w:id="570" w:name="_Toc24747"/>
+      <w:bookmarkStart w:id="567" w:name="_Toc12093"/>
+      <w:bookmarkStart w:id="568" w:name="_Toc31202"/>
+      <w:bookmarkStart w:id="569" w:name="_Toc24747"/>
+      <w:bookmarkStart w:id="570" w:name="_Toc18750"/>
       <w:r>
         <w:rPr>
           <w:rFonts w:hint="default" w:ascii="Times New Roman" w:hAnsi="Times New Roman" w:cs="Times New Roman"/>
@@ -18172,14 +18183,14 @@
       </w:pPr>
       <w:bookmarkStart w:id="573" w:name="_Toc16076"/>
       <w:bookmarkStart w:id="574" w:name="_Toc17201"/>
-      <w:bookmarkStart w:id="575" w:name="_Toc17003"/>
-      <w:bookmarkStart w:id="576" w:name="_Toc8937"/>
-      <w:bookmarkStart w:id="577" w:name="_Toc26099"/>
+      <w:bookmarkStart w:id="575" w:name="_Toc26099"/>
+      <w:bookmarkStart w:id="576" w:name="_Toc298"/>
+      <w:bookmarkStart w:id="577" w:name="_Toc8937"/>
       <w:bookmarkStart w:id="578" w:name="_Toc12007"/>
       <w:bookmarkStart w:id="579" w:name="_Toc8698"/>
-      <w:bookmarkStart w:id="580" w:name="_Toc298"/>
+      <w:bookmarkStart w:id="580" w:name="_Toc26009"/>
       <w:bookmarkStart w:id="581" w:name="_Toc32370"/>
-      <w:bookmarkStart w:id="582" w:name="_Toc26009"/>
+      <w:bookmarkStart w:id="582" w:name="_Toc17003"/>
       <w:r>
         <w:rPr>
           <w:rFonts w:hint="default" w:ascii="Times New Roman" w:hAnsi="Times New Roman" w:cs="Times New Roman"/>
@@ -18481,16 +18492,16 @@
           <w:lang w:val="en-US"/>
         </w:rPr>
       </w:pPr>
-      <w:bookmarkStart w:id="585" w:name="_Toc7276"/>
-      <w:bookmarkStart w:id="586" w:name="_Toc27997"/>
-      <w:bookmarkStart w:id="587" w:name="_Toc4465"/>
+      <w:bookmarkStart w:id="585" w:name="_Toc7700"/>
+      <w:bookmarkStart w:id="586" w:name="_Toc7783"/>
+      <w:bookmarkStart w:id="587" w:name="_Toc7276"/>
       <w:bookmarkStart w:id="588" w:name="_Toc30202"/>
-      <w:bookmarkStart w:id="589" w:name="_Toc14443"/>
-      <w:bookmarkStart w:id="590" w:name="_Toc1583"/>
-      <w:bookmarkStart w:id="591" w:name="_Toc29059"/>
-      <w:bookmarkStart w:id="592" w:name="_Toc7783"/>
-      <w:bookmarkStart w:id="593" w:name="_Toc7700"/>
-      <w:bookmarkStart w:id="594" w:name="_Toc12442"/>
+      <w:bookmarkStart w:id="589" w:name="_Toc4465"/>
+      <w:bookmarkStart w:id="590" w:name="_Toc12442"/>
+      <w:bookmarkStart w:id="591" w:name="_Toc27997"/>
+      <w:bookmarkStart w:id="592" w:name="_Toc14443"/>
+      <w:bookmarkStart w:id="593" w:name="_Toc29059"/>
+      <w:bookmarkStart w:id="594" w:name="_Toc1583"/>
       <w:r>
         <w:rPr>
           <w:rFonts w:hint="default" w:ascii="Times New Roman" w:hAnsi="Times New Roman" w:cs="Times New Roman"/>
@@ -18866,14 +18877,14 @@
       </w:pPr>
       <w:bookmarkStart w:id="597" w:name="_Toc6749"/>
       <w:bookmarkStart w:id="598" w:name="_Toc28776"/>
-      <w:bookmarkStart w:id="599" w:name="_Toc20516"/>
-      <w:bookmarkStart w:id="600" w:name="_Toc21177"/>
-      <w:bookmarkStart w:id="601" w:name="_Toc22232"/>
-      <w:bookmarkStart w:id="602" w:name="_Toc31259"/>
-      <w:bookmarkStart w:id="603" w:name="_Toc19822"/>
+      <w:bookmarkStart w:id="599" w:name="_Toc31259"/>
+      <w:bookmarkStart w:id="600" w:name="_Toc7712"/>
+      <w:bookmarkStart w:id="601" w:name="_Toc21177"/>
+      <w:bookmarkStart w:id="602" w:name="_Toc19822"/>
+      <w:bookmarkStart w:id="603" w:name="_Toc28352"/>
       <w:bookmarkStart w:id="604" w:name="_Toc27775"/>
-      <w:bookmarkStart w:id="605" w:name="_Toc7712"/>
-      <w:bookmarkStart w:id="606" w:name="_Toc28352"/>
+      <w:bookmarkStart w:id="605" w:name="_Toc20516"/>
+      <w:bookmarkStart w:id="606" w:name="_Toc22232"/>
       <w:r>
         <w:rPr>
           <w:rFonts w:hint="default" w:ascii="Times New Roman" w:hAnsi="Times New Roman" w:cs="Times New Roman"/>
@@ -19223,15 +19234,15 @@
           <w:lang w:val="en-US"/>
         </w:rPr>
       </w:pPr>
-      <w:bookmarkStart w:id="609" w:name="_Toc3704"/>
-      <w:bookmarkStart w:id="610" w:name="_Toc32431"/>
-      <w:bookmarkStart w:id="611" w:name="_Toc21393"/>
-      <w:bookmarkStart w:id="612" w:name="_Toc9383"/>
-      <w:bookmarkStart w:id="613" w:name="_Toc173"/>
-      <w:bookmarkStart w:id="614" w:name="_Toc23050"/>
-      <w:bookmarkStart w:id="615" w:name="_Toc14382"/>
-      <w:bookmarkStart w:id="616" w:name="_Toc16468"/>
-      <w:bookmarkStart w:id="617" w:name="_Toc16717"/>
+      <w:bookmarkStart w:id="609" w:name="_Toc32431"/>
+      <w:bookmarkStart w:id="610" w:name="_Toc21393"/>
+      <w:bookmarkStart w:id="611" w:name="_Toc23050"/>
+      <w:bookmarkStart w:id="612" w:name="_Toc16468"/>
+      <w:bookmarkStart w:id="613" w:name="_Toc16717"/>
+      <w:bookmarkStart w:id="614" w:name="_Toc3704"/>
+      <w:bookmarkStart w:id="615" w:name="_Toc173"/>
+      <w:bookmarkStart w:id="616" w:name="_Toc14382"/>
+      <w:bookmarkStart w:id="617" w:name="_Toc9383"/>
       <w:bookmarkStart w:id="618" w:name="_Toc11460"/>
       <w:r>
         <w:rPr>
@@ -19534,16 +19545,16 @@
           <w:lang w:val="en-US"/>
         </w:rPr>
       </w:pPr>
-      <w:bookmarkStart w:id="621" w:name="_Toc20880"/>
-      <w:bookmarkStart w:id="622" w:name="_Toc14219"/>
-      <w:bookmarkStart w:id="623" w:name="_Toc19194"/>
-      <w:bookmarkStart w:id="624" w:name="_Toc24506"/>
-      <w:bookmarkStart w:id="625" w:name="_Toc9172"/>
-      <w:bookmarkStart w:id="626" w:name="_Toc18425"/>
-      <w:bookmarkStart w:id="627" w:name="_Toc30323"/>
-      <w:bookmarkStart w:id="628" w:name="_Toc5727"/>
-      <w:bookmarkStart w:id="629" w:name="_Toc31264"/>
-      <w:bookmarkStart w:id="630" w:name="_Toc4381"/>
+      <w:bookmarkStart w:id="621" w:name="_Toc14219"/>
+      <w:bookmarkStart w:id="622" w:name="_Toc19194"/>
+      <w:bookmarkStart w:id="623" w:name="_Toc24506"/>
+      <w:bookmarkStart w:id="624" w:name="_Toc20880"/>
+      <w:bookmarkStart w:id="625" w:name="_Toc18425"/>
+      <w:bookmarkStart w:id="626" w:name="_Toc9172"/>
+      <w:bookmarkStart w:id="627" w:name="_Toc5727"/>
+      <w:bookmarkStart w:id="628" w:name="_Toc4381"/>
+      <w:bookmarkStart w:id="629" w:name="_Toc30323"/>
+      <w:bookmarkStart w:id="630" w:name="_Toc31264"/>
       <w:r>
         <w:rPr>
           <w:rFonts w:hint="default" w:ascii="Times New Roman" w:hAnsi="Times New Roman" w:cs="Times New Roman"/>
@@ -19916,15 +19927,15 @@
           <w:lang w:val="en-US"/>
         </w:rPr>
       </w:pPr>
-      <w:bookmarkStart w:id="633" w:name="_Toc2377"/>
-      <w:bookmarkStart w:id="634" w:name="_Toc15202"/>
-      <w:bookmarkStart w:id="635" w:name="_Toc11370"/>
-      <w:bookmarkStart w:id="636" w:name="_Toc22755"/>
-      <w:bookmarkStart w:id="637" w:name="_Toc27141"/>
-      <w:bookmarkStart w:id="638" w:name="_Toc21438"/>
-      <w:bookmarkStart w:id="639" w:name="_Toc15447"/>
-      <w:bookmarkStart w:id="640" w:name="_Toc2222"/>
-      <w:bookmarkStart w:id="641" w:name="_Toc25439"/>
+      <w:bookmarkStart w:id="633" w:name="_Toc21438"/>
+      <w:bookmarkStart w:id="634" w:name="_Toc22755"/>
+      <w:bookmarkStart w:id="635" w:name="_Toc2222"/>
+      <w:bookmarkStart w:id="636" w:name="_Toc15202"/>
+      <w:bookmarkStart w:id="637" w:name="_Toc25439"/>
+      <w:bookmarkStart w:id="638" w:name="_Toc11370"/>
+      <w:bookmarkStart w:id="639" w:name="_Toc2377"/>
+      <w:bookmarkStart w:id="640" w:name="_Toc27141"/>
+      <w:bookmarkStart w:id="641" w:name="_Toc15447"/>
       <w:bookmarkStart w:id="642" w:name="_Toc8711"/>
       <w:r>
         <w:rPr>
@@ -20252,14 +20263,14 @@
         </w:rPr>
       </w:pPr>
       <w:bookmarkStart w:id="645" w:name="_Toc1066"/>
-      <w:bookmarkStart w:id="646" w:name="_Toc18493"/>
-      <w:bookmarkStart w:id="647" w:name="_Toc18943"/>
-      <w:bookmarkStart w:id="648" w:name="_Toc8582"/>
-      <w:bookmarkStart w:id="649" w:name="_Toc2324"/>
-      <w:bookmarkStart w:id="650" w:name="_Toc23044"/>
-      <w:bookmarkStart w:id="651" w:name="_Toc13003"/>
-      <w:bookmarkStart w:id="652" w:name="_Toc12744"/>
-      <w:bookmarkStart w:id="653" w:name="_Toc17597"/>
+      <w:bookmarkStart w:id="646" w:name="_Toc13003"/>
+      <w:bookmarkStart w:id="647" w:name="_Toc2324"/>
+      <w:bookmarkStart w:id="648" w:name="_Toc17597"/>
+      <w:bookmarkStart w:id="649" w:name="_Toc8582"/>
+      <w:bookmarkStart w:id="650" w:name="_Toc18493"/>
+      <w:bookmarkStart w:id="651" w:name="_Toc23044"/>
+      <w:bookmarkStart w:id="652" w:name="_Toc18943"/>
+      <w:bookmarkStart w:id="653" w:name="_Toc12744"/>
       <w:bookmarkStart w:id="654" w:name="_Toc10106"/>
       <w:r>
         <w:rPr>
@@ -20538,14 +20549,14 @@
           <w:lang w:val="en-US"/>
         </w:rPr>
       </w:pPr>
-      <w:bookmarkStart w:id="657" w:name="_Toc12520"/>
-      <w:bookmarkStart w:id="658" w:name="_Toc26287"/>
-      <w:bookmarkStart w:id="659" w:name="_Toc5371"/>
-      <w:bookmarkStart w:id="660" w:name="_Toc8156"/>
-      <w:bookmarkStart w:id="661" w:name="_Toc32707"/>
-      <w:bookmarkStart w:id="662" w:name="_Toc23180"/>
-      <w:bookmarkStart w:id="663" w:name="_Toc6779"/>
-      <w:bookmarkStart w:id="664" w:name="_Toc21895"/>
+      <w:bookmarkStart w:id="657" w:name="_Toc21895"/>
+      <w:bookmarkStart w:id="658" w:name="_Toc23180"/>
+      <w:bookmarkStart w:id="659" w:name="_Toc6779"/>
+      <w:bookmarkStart w:id="660" w:name="_Toc12520"/>
+      <w:bookmarkStart w:id="661" w:name="_Toc8156"/>
+      <w:bookmarkStart w:id="662" w:name="_Toc32707"/>
+      <w:bookmarkStart w:id="663" w:name="_Toc5371"/>
+      <w:bookmarkStart w:id="664" w:name="_Toc26287"/>
       <w:bookmarkStart w:id="665" w:name="_Toc73"/>
       <w:bookmarkStart w:id="666" w:name="_Toc4787"/>
       <w:r>

</xml_diff>